<commit_message>
Assignment #4 : addition to report
intial discussion concurrency
</commit_message>
<xml_diff>
--- a/docs/Assignment-4 #report.docx
+++ b/docs/Assignment-4 #report.docx
@@ -7,14 +7,16 @@
         <w:pStyle w:val="Heading1"/>
         <w:jc w:val="center"/>
         <w:rPr>
-          <w:sz w:val="72"/>
-          <w:szCs w:val="72"/>
-        </w:rPr>
-      </w:pPr>
-      <w:r>
-        <w:rPr>
-          <w:sz w:val="72"/>
-          <w:szCs w:val="72"/>
+          <w:rFonts w:ascii="Times New Roman" w:hAnsi="Times New Roman" w:cs="Times New Roman"/>
+          <w:sz w:val="24"/>
+          <w:szCs w:val="24"/>
+        </w:rPr>
+      </w:pPr>
+      <w:r>
+        <w:rPr>
+          <w:rFonts w:ascii="Times New Roman" w:hAnsi="Times New Roman" w:cs="Times New Roman"/>
+          <w:sz w:val="24"/>
+          <w:szCs w:val="24"/>
         </w:rPr>
         <w:t>Online Marketplace</w:t>
       </w:r>
@@ -22,41 +24,81 @@
     <w:p>
       <w:pPr>
         <w:jc w:val="center"/>
+        <w:rPr>
+          <w:rFonts w:ascii="Times New Roman" w:hAnsi="Times New Roman" w:cs="Times New Roman"/>
+          <w:sz w:val="24"/>
+          <w:szCs w:val="24"/>
+        </w:rPr>
       </w:pPr>
     </w:p>
     <w:p>
       <w:pPr>
         <w:jc w:val="center"/>
+        <w:rPr>
+          <w:rFonts w:ascii="Times New Roman" w:hAnsi="Times New Roman" w:cs="Times New Roman"/>
+          <w:sz w:val="24"/>
+          <w:szCs w:val="24"/>
+        </w:rPr>
       </w:pPr>
     </w:p>
     <w:p>
       <w:pPr>
         <w:jc w:val="center"/>
+        <w:rPr>
+          <w:rFonts w:ascii="Times New Roman" w:hAnsi="Times New Roman" w:cs="Times New Roman"/>
+          <w:sz w:val="24"/>
+          <w:szCs w:val="24"/>
+        </w:rPr>
       </w:pPr>
     </w:p>
     <w:p>
       <w:pPr>
         <w:jc w:val="center"/>
+        <w:rPr>
+          <w:rFonts w:ascii="Times New Roman" w:hAnsi="Times New Roman" w:cs="Times New Roman"/>
+          <w:sz w:val="24"/>
+          <w:szCs w:val="24"/>
+        </w:rPr>
       </w:pPr>
     </w:p>
     <w:p>
       <w:pPr>
         <w:jc w:val="center"/>
+        <w:rPr>
+          <w:rFonts w:ascii="Times New Roman" w:hAnsi="Times New Roman" w:cs="Times New Roman"/>
+          <w:sz w:val="24"/>
+          <w:szCs w:val="24"/>
+        </w:rPr>
       </w:pPr>
     </w:p>
     <w:p>
       <w:pPr>
         <w:jc w:val="center"/>
+        <w:rPr>
+          <w:rFonts w:ascii="Times New Roman" w:hAnsi="Times New Roman" w:cs="Times New Roman"/>
+          <w:sz w:val="24"/>
+          <w:szCs w:val="24"/>
+        </w:rPr>
       </w:pPr>
     </w:p>
     <w:p>
       <w:pPr>
         <w:jc w:val="center"/>
+        <w:rPr>
+          <w:rFonts w:ascii="Times New Roman" w:hAnsi="Times New Roman" w:cs="Times New Roman"/>
+          <w:sz w:val="24"/>
+          <w:szCs w:val="24"/>
+        </w:rPr>
       </w:pPr>
     </w:p>
     <w:p>
       <w:pPr>
         <w:jc w:val="center"/>
+        <w:rPr>
+          <w:rFonts w:ascii="Times New Roman" w:hAnsi="Times New Roman" w:cs="Times New Roman"/>
+          <w:sz w:val="24"/>
+          <w:szCs w:val="24"/>
+        </w:rPr>
       </w:pPr>
     </w:p>
     <w:p>
@@ -64,8 +106,9 @@
         <w:pStyle w:val="Heading2"/>
         <w:jc w:val="center"/>
         <w:rPr>
-          <w:sz w:val="32"/>
-          <w:szCs w:val="32"/>
+          <w:rFonts w:ascii="Times New Roman" w:hAnsi="Times New Roman" w:cs="Times New Roman"/>
+          <w:sz w:val="24"/>
+          <w:szCs w:val="24"/>
         </w:rPr>
       </w:pPr>
     </w:p>
@@ -74,14 +117,16 @@
         <w:pStyle w:val="Heading2"/>
         <w:jc w:val="center"/>
         <w:rPr>
-          <w:sz w:val="32"/>
-          <w:szCs w:val="32"/>
-        </w:rPr>
-      </w:pPr>
-      <w:r>
-        <w:rPr>
-          <w:sz w:val="32"/>
-          <w:szCs w:val="32"/>
+          <w:rFonts w:ascii="Times New Roman" w:hAnsi="Times New Roman" w:cs="Times New Roman"/>
+          <w:sz w:val="24"/>
+          <w:szCs w:val="24"/>
+        </w:rPr>
+      </w:pPr>
+      <w:r>
+        <w:rPr>
+          <w:rFonts w:ascii="Times New Roman" w:hAnsi="Times New Roman" w:cs="Times New Roman"/>
+          <w:sz w:val="24"/>
+          <w:szCs w:val="24"/>
         </w:rPr>
         <w:t>Akhil Nayabu</w:t>
       </w:r>
@@ -91,14 +136,16 @@
         <w:pStyle w:val="Heading2"/>
         <w:jc w:val="center"/>
         <w:rPr>
-          <w:sz w:val="32"/>
-          <w:szCs w:val="32"/>
-        </w:rPr>
-      </w:pPr>
-      <w:r>
-        <w:rPr>
-          <w:sz w:val="32"/>
-          <w:szCs w:val="32"/>
+          <w:rFonts w:ascii="Times New Roman" w:hAnsi="Times New Roman" w:cs="Times New Roman"/>
+          <w:sz w:val="24"/>
+          <w:szCs w:val="24"/>
+        </w:rPr>
+      </w:pPr>
+      <w:r>
+        <w:rPr>
+          <w:rFonts w:ascii="Times New Roman" w:hAnsi="Times New Roman" w:cs="Times New Roman"/>
+          <w:sz w:val="24"/>
+          <w:szCs w:val="24"/>
         </w:rPr>
         <w:t>2000075395</w:t>
       </w:r>
@@ -108,63 +155,108 @@
         <w:pStyle w:val="Heading2"/>
         <w:jc w:val="center"/>
         <w:rPr>
-          <w:sz w:val="32"/>
-          <w:szCs w:val="32"/>
-        </w:rPr>
-      </w:pPr>
-      <w:r>
-        <w:rPr>
-          <w:sz w:val="32"/>
-          <w:szCs w:val="32"/>
+          <w:rFonts w:ascii="Times New Roman" w:hAnsi="Times New Roman" w:cs="Times New Roman"/>
+          <w:sz w:val="24"/>
+          <w:szCs w:val="24"/>
+        </w:rPr>
+      </w:pPr>
+      <w:r>
+        <w:rPr>
+          <w:rFonts w:ascii="Times New Roman" w:hAnsi="Times New Roman" w:cs="Times New Roman"/>
+          <w:sz w:val="24"/>
+          <w:szCs w:val="24"/>
         </w:rPr>
         <w:t>Assignment #4</w:t>
       </w:r>
-      <w:bookmarkStart w:id="0" w:name="_GoBack"/>
-      <w:bookmarkEnd w:id="0"/>
     </w:p>
     <w:p>
       <w:pPr>
         <w:jc w:val="center"/>
+        <w:rPr>
+          <w:rFonts w:ascii="Times New Roman" w:hAnsi="Times New Roman" w:cs="Times New Roman"/>
+          <w:sz w:val="24"/>
+          <w:szCs w:val="24"/>
+        </w:rPr>
       </w:pPr>
     </w:p>
     <w:p>
       <w:pPr>
         <w:jc w:val="center"/>
+        <w:rPr>
+          <w:rFonts w:ascii="Times New Roman" w:hAnsi="Times New Roman" w:cs="Times New Roman"/>
+          <w:sz w:val="24"/>
+          <w:szCs w:val="24"/>
+        </w:rPr>
       </w:pPr>
     </w:p>
     <w:p>
       <w:pPr>
         <w:jc w:val="center"/>
+        <w:rPr>
+          <w:rFonts w:ascii="Times New Roman" w:hAnsi="Times New Roman" w:cs="Times New Roman"/>
+          <w:sz w:val="24"/>
+          <w:szCs w:val="24"/>
+        </w:rPr>
       </w:pPr>
     </w:p>
     <w:p>
       <w:pPr>
         <w:jc w:val="center"/>
+        <w:rPr>
+          <w:rFonts w:ascii="Times New Roman" w:hAnsi="Times New Roman" w:cs="Times New Roman"/>
+          <w:sz w:val="24"/>
+          <w:szCs w:val="24"/>
+        </w:rPr>
       </w:pPr>
     </w:p>
     <w:p>
       <w:pPr>
         <w:jc w:val="center"/>
+        <w:rPr>
+          <w:rFonts w:ascii="Times New Roman" w:hAnsi="Times New Roman" w:cs="Times New Roman"/>
+          <w:sz w:val="24"/>
+          <w:szCs w:val="24"/>
+        </w:rPr>
       </w:pPr>
     </w:p>
     <w:p>
       <w:pPr>
         <w:jc w:val="center"/>
+        <w:rPr>
+          <w:rFonts w:ascii="Times New Roman" w:hAnsi="Times New Roman" w:cs="Times New Roman"/>
+          <w:sz w:val="24"/>
+          <w:szCs w:val="24"/>
+        </w:rPr>
       </w:pPr>
     </w:p>
     <w:p>
       <w:pPr>
         <w:jc w:val="center"/>
+        <w:rPr>
+          <w:rFonts w:ascii="Times New Roman" w:hAnsi="Times New Roman" w:cs="Times New Roman"/>
+          <w:sz w:val="24"/>
+          <w:szCs w:val="24"/>
+        </w:rPr>
       </w:pPr>
     </w:p>
     <w:p>
       <w:pPr>
         <w:jc w:val="center"/>
+        <w:rPr>
+          <w:rFonts w:ascii="Times New Roman" w:hAnsi="Times New Roman" w:cs="Times New Roman"/>
+          <w:sz w:val="24"/>
+          <w:szCs w:val="24"/>
+        </w:rPr>
       </w:pPr>
     </w:p>
     <w:p>
       <w:pPr>
         <w:jc w:val="center"/>
+        <w:rPr>
+          <w:rFonts w:ascii="Times New Roman" w:hAnsi="Times New Roman" w:cs="Times New Roman"/>
+          <w:sz w:val="24"/>
+          <w:szCs w:val="24"/>
+        </w:rPr>
       </w:pPr>
     </w:p>
     <w:p>
@@ -172,20 +264,22 @@
         <w:pStyle w:val="Heading2"/>
         <w:jc w:val="center"/>
         <w:rPr>
-          <w:rFonts w:eastAsia="Times New Roman" w:cstheme="majorHAnsi"/>
-          <w:sz w:val="24"/>
-          <w:szCs w:val="24"/>
-        </w:rPr>
-      </w:pPr>
-      <w:r>
-        <w:rPr>
-          <w:rFonts w:cstheme="majorHAnsi"/>
+          <w:rFonts w:ascii="Times New Roman" w:eastAsia="Times New Roman" w:hAnsi="Times New Roman" w:cs="Times New Roman"/>
+          <w:sz w:val="24"/>
+          <w:szCs w:val="24"/>
+        </w:rPr>
+      </w:pPr>
+      <w:r>
+        <w:rPr>
+          <w:rFonts w:ascii="Times New Roman" w:hAnsi="Times New Roman" w:cs="Times New Roman"/>
+          <w:sz w:val="24"/>
+          <w:szCs w:val="24"/>
         </w:rPr>
         <w:t xml:space="preserve">Course Number: CSCI </w:t>
       </w:r>
       <w:r>
         <w:rPr>
-          <w:rFonts w:eastAsia="Times New Roman" w:cstheme="majorHAnsi"/>
+          <w:rFonts w:ascii="Times New Roman" w:eastAsia="Times New Roman" w:hAnsi="Times New Roman" w:cs="Times New Roman"/>
           <w:sz w:val="24"/>
           <w:szCs w:val="24"/>
         </w:rPr>
@@ -197,14 +291,14 @@
         <w:pStyle w:val="Heading2"/>
         <w:jc w:val="center"/>
         <w:rPr>
-          <w:rFonts w:eastAsia="Times New Roman" w:cstheme="majorHAnsi"/>
-          <w:sz w:val="24"/>
-          <w:szCs w:val="24"/>
-        </w:rPr>
-      </w:pPr>
-      <w:r>
-        <w:rPr>
-          <w:rFonts w:eastAsia="Times New Roman" w:cstheme="majorHAnsi"/>
+          <w:rFonts w:ascii="Times New Roman" w:eastAsia="Times New Roman" w:hAnsi="Times New Roman" w:cs="Times New Roman"/>
+          <w:sz w:val="24"/>
+          <w:szCs w:val="24"/>
+        </w:rPr>
+      </w:pPr>
+      <w:r>
+        <w:rPr>
+          <w:rFonts w:ascii="Times New Roman" w:eastAsia="Times New Roman" w:hAnsi="Times New Roman" w:cs="Times New Roman"/>
           <w:sz w:val="24"/>
           <w:szCs w:val="24"/>
         </w:rPr>
@@ -213,7 +307,9 @@
       <w:r>
         <w:rPr>
           <w:rStyle w:val="tx"/>
-          <w:rFonts w:cstheme="majorHAnsi"/>
+          <w:rFonts w:ascii="Times New Roman" w:hAnsi="Times New Roman" w:cs="Times New Roman"/>
+          <w:sz w:val="24"/>
+          <w:szCs w:val="24"/>
           <w:bdr w:val="none" w:sz="0" w:space="0" w:color="auto" w:frame="1"/>
         </w:rPr>
         <w:t>Object-Oriented Design and Programming</w:t>
@@ -222,11 +318,34 @@
     <w:p>
       <w:pPr>
         <w:jc w:val="center"/>
+        <w:rPr>
+          <w:rFonts w:ascii="Times New Roman" w:hAnsi="Times New Roman" w:cs="Times New Roman"/>
+          <w:sz w:val="24"/>
+          <w:szCs w:val="24"/>
+        </w:rPr>
       </w:pPr>
     </w:p>
     <w:p>
       <w:pPr>
         <w:jc w:val="center"/>
+        <w:rPr>
+          <w:rFonts w:ascii="Times New Roman" w:hAnsi="Times New Roman" w:cs="Times New Roman"/>
+          <w:sz w:val="24"/>
+          <w:szCs w:val="24"/>
+        </w:rPr>
+      </w:pPr>
+    </w:p>
+    <w:p>
+      <w:pPr>
+        <w:rPr>
+          <w:rFonts w:ascii="Times New Roman" w:hAnsi="Times New Roman" w:cs="Times New Roman"/>
+          <w:sz w:val="24"/>
+          <w:szCs w:val="24"/>
+        </w:rPr>
+      </w:pPr>
+    </w:p>
+    <w:p>
+      <w:pPr>
         <w:rPr>
           <w:rFonts w:ascii="Times New Roman" w:hAnsi="Times New Roman" w:cs="Times New Roman"/>
           <w:sz w:val="24"/>
@@ -912,22 +1031,471 @@
     </w:p>
     <w:p>
       <w:pPr>
-        <w:jc w:val="both"/>
-        <w:rPr>
-          <w:rFonts w:ascii="Times New Roman" w:hAnsi="Times New Roman" w:cs="Times New Roman"/>
-          <w:b/>
-          <w:sz w:val="24"/>
-          <w:szCs w:val="24"/>
-        </w:rPr>
-      </w:pPr>
-      <w:r>
-        <w:rPr>
-          <w:rFonts w:ascii="Times New Roman" w:hAnsi="Times New Roman" w:cs="Times New Roman"/>
-          <w:b/>
-          <w:sz w:val="24"/>
-          <w:szCs w:val="24"/>
-        </w:rPr>
-        <w:t xml:space="preserve">RMI Concurrency: </w:t>
+        <w:rPr>
+          <w:rFonts w:ascii="Times New Roman" w:hAnsi="Times New Roman" w:cs="Times New Roman"/>
+          <w:sz w:val="24"/>
+          <w:szCs w:val="24"/>
+        </w:rPr>
+      </w:pPr>
+      <w:r>
+        <w:rPr>
+          <w:rFonts w:ascii="Times New Roman" w:hAnsi="Times New Roman" w:cs="Times New Roman"/>
+          <w:sz w:val="24"/>
+          <w:szCs w:val="24"/>
+        </w:rPr>
+        <w:t>Concurrency According to lecture slides:</w:t>
+      </w:r>
+    </w:p>
+    <w:p>
+      <w:pPr>
+        <w:numPr>
+          <w:ilvl w:val="1"/>
+          <w:numId w:val="6"/>
+        </w:numPr>
+        <w:rPr>
+          <w:rFonts w:ascii="Times New Roman" w:hAnsi="Times New Roman" w:cs="Times New Roman"/>
+          <w:sz w:val="24"/>
+          <w:szCs w:val="24"/>
+        </w:rPr>
+      </w:pPr>
+      <w:r>
+        <w:rPr>
+          <w:rFonts w:ascii="Times New Roman" w:hAnsi="Times New Roman" w:cs="Times New Roman"/>
+          <w:sz w:val="24"/>
+          <w:szCs w:val="24"/>
+        </w:rPr>
+        <w:t>“</w:t>
+      </w:r>
+      <w:r>
+        <w:rPr>
+          <w:rFonts w:ascii="Times New Roman" w:hAnsi="Times New Roman" w:cs="Times New Roman"/>
+          <w:sz w:val="24"/>
+          <w:szCs w:val="24"/>
+        </w:rPr>
+        <w:t>The property of program, algorithm, or problem decomposability into order-independent or partially-ordered components or units.</w:t>
+      </w:r>
+      <w:r>
+        <w:rPr>
+          <w:rFonts w:ascii="Times New Roman" w:hAnsi="Times New Roman" w:cs="Times New Roman"/>
+          <w:sz w:val="24"/>
+          <w:szCs w:val="24"/>
+        </w:rPr>
+        <w:t>”</w:t>
+      </w:r>
+    </w:p>
+    <w:p>
+      <w:pPr>
+        <w:ind w:left="1440"/>
+        <w:rPr>
+          <w:rFonts w:ascii="Times New Roman" w:hAnsi="Times New Roman" w:cs="Times New Roman"/>
+          <w:sz w:val="24"/>
+          <w:szCs w:val="24"/>
+        </w:rPr>
+      </w:pPr>
+    </w:p>
+    <w:p>
+      <w:pPr>
+        <w:rPr>
+          <w:rFonts w:ascii="Times New Roman" w:hAnsi="Times New Roman" w:cs="Times New Roman"/>
+          <w:sz w:val="24"/>
+          <w:szCs w:val="24"/>
+        </w:rPr>
+      </w:pPr>
+    </w:p>
+    <w:p>
+      <w:pPr>
+        <w:jc w:val="center"/>
+        <w:rPr>
+          <w:rFonts w:ascii="Times New Roman" w:hAnsi="Times New Roman" w:cs="Times New Roman"/>
+          <w:sz w:val="24"/>
+          <w:szCs w:val="24"/>
+        </w:rPr>
+      </w:pPr>
+      <w:r>
+        <w:rPr>
+          <w:rFonts w:ascii="Times New Roman" w:hAnsi="Times New Roman" w:cs="Times New Roman"/>
+          <w:noProof/>
+          <w:sz w:val="24"/>
+          <w:szCs w:val="24"/>
+        </w:rPr>
+        <w:drawing>
+          <wp:inline distT="0" distB="0" distL="0" distR="0" wp14:anchorId="65F391F3" wp14:editId="21939F57">
+            <wp:extent cx="5610225" cy="2333625"/>
+            <wp:effectExtent l="0" t="0" r="9525" b="9525"/>
+            <wp:docPr id="7" name="Picture 7"/>
+            <wp:cNvGraphicFramePr>
+              <a:graphicFrameLocks xmlns:a="http://schemas.openxmlformats.org/drawingml/2006/main" noChangeAspect="1"/>
+            </wp:cNvGraphicFramePr>
+            <a:graphic xmlns:a="http://schemas.openxmlformats.org/drawingml/2006/main">
+              <a:graphicData uri="http://schemas.openxmlformats.org/drawingml/2006/picture">
+                <pic:pic xmlns:pic="http://schemas.openxmlformats.org/drawingml/2006/picture">
+                  <pic:nvPicPr>
+                    <pic:cNvPr id="1" name=""/>
+                    <pic:cNvPicPr/>
+                  </pic:nvPicPr>
+                  <pic:blipFill>
+                    <a:blip r:embed="rId9"/>
+                    <a:stretch>
+                      <a:fillRect/>
+                    </a:stretch>
+                  </pic:blipFill>
+                  <pic:spPr>
+                    <a:xfrm>
+                      <a:off x="0" y="0"/>
+                      <a:ext cx="5610225" cy="2333625"/>
+                    </a:xfrm>
+                    <a:prstGeom prst="rect">
+                      <a:avLst/>
+                    </a:prstGeom>
+                  </pic:spPr>
+                </pic:pic>
+              </a:graphicData>
+            </a:graphic>
+          </wp:inline>
+        </w:drawing>
+      </w:r>
+    </w:p>
+    <w:p>
+      <w:pPr>
+        <w:rPr>
+          <w:rFonts w:ascii="Times New Roman" w:hAnsi="Times New Roman" w:cs="Times New Roman"/>
+          <w:sz w:val="24"/>
+          <w:szCs w:val="24"/>
+        </w:rPr>
+      </w:pPr>
+    </w:p>
+    <w:p>
+      <w:pPr>
+        <w:jc w:val="both"/>
+        <w:rPr>
+          <w:rFonts w:ascii="Times New Roman" w:hAnsi="Times New Roman" w:cs="Times New Roman"/>
+          <w:sz w:val="24"/>
+          <w:szCs w:val="24"/>
+        </w:rPr>
+      </w:pPr>
+      <w:r>
+        <w:rPr>
+          <w:rFonts w:ascii="Times New Roman" w:hAnsi="Times New Roman" w:cs="Times New Roman"/>
+          <w:sz w:val="24"/>
+          <w:szCs w:val="24"/>
+        </w:rPr>
+        <w:t>So a system which is able to handle multi requests from different clients is said to be concurrent. In marketplace application, we have one server which handles and processes all the incoming requests from multiple clients.</w:t>
+      </w:r>
+    </w:p>
+    <w:p>
+      <w:pPr>
+        <w:rPr>
+          <w:rFonts w:ascii="Times New Roman" w:hAnsi="Times New Roman" w:cs="Times New Roman"/>
+          <w:sz w:val="24"/>
+          <w:szCs w:val="24"/>
+        </w:rPr>
+      </w:pPr>
+      <w:r>
+        <w:rPr>
+          <w:rFonts w:ascii="Times New Roman" w:hAnsi="Times New Roman" w:cs="Times New Roman"/>
+          <w:sz w:val="24"/>
+          <w:szCs w:val="24"/>
+        </w:rPr>
+        <w:t xml:space="preserve">As you can see below, single server is able to establish connection to 3 </w:t>
+      </w:r>
+      <w:r>
+        <w:rPr>
+          <w:rFonts w:ascii="Times New Roman" w:hAnsi="Times New Roman" w:cs="Times New Roman"/>
+          <w:sz w:val="24"/>
+          <w:szCs w:val="24"/>
+        </w:rPr>
+        <w:t>different clients on same thread</w:t>
+      </w:r>
+    </w:p>
+    <w:p>
+      <w:pPr>
+        <w:jc w:val="center"/>
+        <w:rPr>
+          <w:rFonts w:ascii="Times New Roman" w:hAnsi="Times New Roman" w:cs="Times New Roman"/>
+          <w:sz w:val="24"/>
+          <w:szCs w:val="24"/>
+        </w:rPr>
+      </w:pPr>
+      <w:r>
+        <w:rPr>
+          <w:rFonts w:ascii="Times New Roman" w:hAnsi="Times New Roman" w:cs="Times New Roman"/>
+          <w:noProof/>
+          <w:sz w:val="24"/>
+          <w:szCs w:val="24"/>
+        </w:rPr>
+        <w:drawing>
+          <wp:inline distT="0" distB="0" distL="0" distR="0" wp14:anchorId="690F6498" wp14:editId="66E0A099">
+            <wp:extent cx="3926496" cy="2453640"/>
+            <wp:effectExtent l="0" t="0" r="0" b="3810"/>
+            <wp:docPr id="9" name="Picture 9"/>
+            <wp:cNvGraphicFramePr>
+              <a:graphicFrameLocks xmlns:a="http://schemas.openxmlformats.org/drawingml/2006/main" noChangeAspect="1"/>
+            </wp:cNvGraphicFramePr>
+            <a:graphic xmlns:a="http://schemas.openxmlformats.org/drawingml/2006/main">
+              <a:graphicData uri="http://schemas.openxmlformats.org/drawingml/2006/picture">
+                <pic:pic xmlns:pic="http://schemas.openxmlformats.org/drawingml/2006/picture">
+                  <pic:nvPicPr>
+                    <pic:cNvPr id="1" name=""/>
+                    <pic:cNvPicPr/>
+                  </pic:nvPicPr>
+                  <pic:blipFill>
+                    <a:blip r:embed="rId10"/>
+                    <a:stretch>
+                      <a:fillRect/>
+                    </a:stretch>
+                  </pic:blipFill>
+                  <pic:spPr>
+                    <a:xfrm>
+                      <a:off x="0" y="0"/>
+                      <a:ext cx="3933076" cy="2457752"/>
+                    </a:xfrm>
+                    <a:prstGeom prst="rect">
+                      <a:avLst/>
+                    </a:prstGeom>
+                  </pic:spPr>
+                </pic:pic>
+              </a:graphicData>
+            </a:graphic>
+          </wp:inline>
+        </w:drawing>
+      </w:r>
+    </w:p>
+    <w:p>
+      <w:pPr>
+        <w:rPr>
+          <w:rFonts w:ascii="Times New Roman" w:hAnsi="Times New Roman" w:cs="Times New Roman"/>
+          <w:sz w:val="24"/>
+          <w:szCs w:val="24"/>
+        </w:rPr>
+      </w:pPr>
+      <w:r>
+        <w:rPr>
+          <w:rFonts w:ascii="Times New Roman" w:hAnsi="Times New Roman" w:cs="Times New Roman"/>
+          <w:sz w:val="24"/>
+          <w:szCs w:val="24"/>
+        </w:rPr>
+        <w:lastRenderedPageBreak/>
+        <w:t>Single</w:t>
+      </w:r>
+      <w:r>
+        <w:rPr>
+          <w:rFonts w:ascii="Times New Roman" w:hAnsi="Times New Roman" w:cs="Times New Roman"/>
+          <w:sz w:val="24"/>
+          <w:szCs w:val="24"/>
+        </w:rPr>
+        <w:t xml:space="preserve"> server is able to establish connection to 3 </w:t>
+      </w:r>
+      <w:r>
+        <w:rPr>
+          <w:rFonts w:ascii="Times New Roman" w:hAnsi="Times New Roman" w:cs="Times New Roman"/>
+          <w:sz w:val="24"/>
+          <w:szCs w:val="24"/>
+        </w:rPr>
+        <w:t>different clients on different</w:t>
+      </w:r>
+      <w:r>
+        <w:rPr>
+          <w:rFonts w:ascii="Times New Roman" w:hAnsi="Times New Roman" w:cs="Times New Roman"/>
+          <w:sz w:val="24"/>
+          <w:szCs w:val="24"/>
+        </w:rPr>
+        <w:t xml:space="preserve"> thread</w:t>
+      </w:r>
+      <w:r>
+        <w:rPr>
+          <w:rFonts w:ascii="Times New Roman" w:hAnsi="Times New Roman" w:cs="Times New Roman"/>
+          <w:sz w:val="24"/>
+          <w:szCs w:val="24"/>
+        </w:rPr>
+        <w:t>s</w:t>
+      </w:r>
+    </w:p>
+    <w:p>
+      <w:pPr>
+        <w:jc w:val="center"/>
+        <w:rPr>
+          <w:rFonts w:ascii="Times New Roman" w:hAnsi="Times New Roman" w:cs="Times New Roman"/>
+          <w:b/>
+          <w:sz w:val="24"/>
+          <w:szCs w:val="24"/>
+        </w:rPr>
+      </w:pPr>
+      <w:r>
+        <w:rPr>
+          <w:rFonts w:ascii="Times New Roman" w:hAnsi="Times New Roman" w:cs="Times New Roman"/>
+          <w:noProof/>
+          <w:sz w:val="24"/>
+          <w:szCs w:val="24"/>
+        </w:rPr>
+        <w:drawing>
+          <wp:inline distT="0" distB="0" distL="0" distR="0" wp14:anchorId="6924BC4B" wp14:editId="2C436EA5">
+            <wp:extent cx="4613184" cy="2910840"/>
+            <wp:effectExtent l="0" t="0" r="0" b="3810"/>
+            <wp:docPr id="12" name="Picture 12"/>
+            <wp:cNvGraphicFramePr>
+              <a:graphicFrameLocks xmlns:a="http://schemas.openxmlformats.org/drawingml/2006/main" noChangeAspect="1"/>
+            </wp:cNvGraphicFramePr>
+            <a:graphic xmlns:a="http://schemas.openxmlformats.org/drawingml/2006/main">
+              <a:graphicData uri="http://schemas.openxmlformats.org/drawingml/2006/picture">
+                <pic:pic xmlns:pic="http://schemas.openxmlformats.org/drawingml/2006/picture">
+                  <pic:nvPicPr>
+                    <pic:cNvPr id="1" name=""/>
+                    <pic:cNvPicPr/>
+                  </pic:nvPicPr>
+                  <pic:blipFill>
+                    <a:blip r:embed="rId11"/>
+                    <a:stretch>
+                      <a:fillRect/>
+                    </a:stretch>
+                  </pic:blipFill>
+                  <pic:spPr>
+                    <a:xfrm>
+                      <a:off x="0" y="0"/>
+                      <a:ext cx="4616326" cy="2912823"/>
+                    </a:xfrm>
+                    <a:prstGeom prst="rect">
+                      <a:avLst/>
+                    </a:prstGeom>
+                  </pic:spPr>
+                </pic:pic>
+              </a:graphicData>
+            </a:graphic>
+          </wp:inline>
+        </w:drawing>
+      </w:r>
+    </w:p>
+    <w:p>
+      <w:pPr>
+        <w:jc w:val="both"/>
+        <w:rPr>
+          <w:rFonts w:ascii="Times New Roman" w:hAnsi="Times New Roman" w:cs="Times New Roman"/>
+          <w:b/>
+          <w:sz w:val="24"/>
+          <w:szCs w:val="24"/>
+        </w:rPr>
+      </w:pPr>
+    </w:p>
+    <w:p>
+      <w:pPr>
+        <w:jc w:val="both"/>
+        <w:rPr>
+          <w:rFonts w:ascii="Times New Roman" w:hAnsi="Times New Roman" w:cs="Times New Roman"/>
+          <w:sz w:val="24"/>
+          <w:szCs w:val="24"/>
+        </w:rPr>
+      </w:pPr>
+      <w:r>
+        <w:rPr>
+          <w:rFonts w:ascii="Times New Roman" w:hAnsi="Times New Roman" w:cs="Times New Roman"/>
+          <w:sz w:val="24"/>
+          <w:szCs w:val="24"/>
+        </w:rPr>
+        <w:t xml:space="preserve">Hence, from the screen shots above we can say that Java RMI does not really guarantee multi-threading and can’t guarantee on how the threads works. But </w:t>
+      </w:r>
+      <w:r>
+        <w:rPr>
+          <w:rFonts w:ascii="Times New Roman" w:hAnsi="Times New Roman" w:cs="Times New Roman"/>
+          <w:sz w:val="24"/>
+          <w:szCs w:val="24"/>
+        </w:rPr>
+        <w:t>we can</w:t>
+      </w:r>
+      <w:r>
+        <w:rPr>
+          <w:rFonts w:ascii="Times New Roman" w:hAnsi="Times New Roman" w:cs="Times New Roman"/>
+          <w:sz w:val="24"/>
+          <w:szCs w:val="24"/>
+        </w:rPr>
+        <w:t xml:space="preserve"> say marketplace </w:t>
+      </w:r>
+      <w:r>
+        <w:rPr>
+          <w:rFonts w:ascii="Times New Roman" w:hAnsi="Times New Roman" w:cs="Times New Roman"/>
+          <w:sz w:val="24"/>
+          <w:szCs w:val="24"/>
+        </w:rPr>
+        <w:t>is concurrent</w:t>
+      </w:r>
+      <w:r>
+        <w:rPr>
+          <w:rFonts w:ascii="Times New Roman" w:hAnsi="Times New Roman" w:cs="Times New Roman"/>
+          <w:sz w:val="24"/>
+          <w:szCs w:val="24"/>
+        </w:rPr>
+        <w:t xml:space="preserve"> according</w:t>
+      </w:r>
+      <w:r>
+        <w:rPr>
+          <w:rFonts w:ascii="Times New Roman" w:hAnsi="Times New Roman" w:cs="Times New Roman"/>
+          <w:sz w:val="24"/>
+          <w:szCs w:val="24"/>
+        </w:rPr>
+        <w:t xml:space="preserve"> definition of concurrency according to what has been</w:t>
+      </w:r>
+      <w:r>
+        <w:rPr>
+          <w:rFonts w:ascii="Times New Roman" w:hAnsi="Times New Roman" w:cs="Times New Roman"/>
+          <w:sz w:val="24"/>
+          <w:szCs w:val="24"/>
+        </w:rPr>
+        <w:t xml:space="preserve"> discussed in class</w:t>
+      </w:r>
+      <w:r>
+        <w:rPr>
+          <w:rFonts w:ascii="Times New Roman" w:hAnsi="Times New Roman" w:cs="Times New Roman"/>
+          <w:sz w:val="24"/>
+          <w:szCs w:val="24"/>
+        </w:rPr>
+        <w:t>.</w:t>
+      </w:r>
+    </w:p>
+    <w:p>
+      <w:pPr>
+        <w:jc w:val="both"/>
+        <w:rPr>
+          <w:rFonts w:ascii="Times New Roman" w:hAnsi="Times New Roman" w:cs="Times New Roman"/>
+          <w:b/>
+          <w:sz w:val="24"/>
+          <w:szCs w:val="24"/>
+        </w:rPr>
+      </w:pPr>
+    </w:p>
+    <w:p>
+      <w:pPr>
+        <w:jc w:val="both"/>
+        <w:rPr>
+          <w:rFonts w:ascii="Times New Roman" w:hAnsi="Times New Roman" w:cs="Times New Roman"/>
+          <w:b/>
+          <w:sz w:val="24"/>
+          <w:szCs w:val="24"/>
+        </w:rPr>
+      </w:pPr>
+      <w:r>
+        <w:rPr>
+          <w:rFonts w:ascii="Times New Roman" w:hAnsi="Times New Roman" w:cs="Times New Roman"/>
+          <w:b/>
+          <w:sz w:val="24"/>
+          <w:szCs w:val="24"/>
+        </w:rPr>
+        <w:t>RMI Concurrency</w:t>
+      </w:r>
+      <w:r>
+        <w:rPr>
+          <w:rFonts w:ascii="Times New Roman" w:hAnsi="Times New Roman" w:cs="Times New Roman"/>
+          <w:b/>
+          <w:sz w:val="24"/>
+          <w:szCs w:val="24"/>
+        </w:rPr>
+        <w:t xml:space="preserve"> and Threads</w:t>
+      </w:r>
+      <w:r>
+        <w:rPr>
+          <w:rFonts w:ascii="Times New Roman" w:hAnsi="Times New Roman" w:cs="Times New Roman"/>
+          <w:b/>
+          <w:sz w:val="24"/>
+          <w:szCs w:val="24"/>
+        </w:rPr>
+        <w:t xml:space="preserve">: </w:t>
       </w:r>
     </w:p>
     <w:p>
@@ -974,19 +1542,277 @@
       <w:r>
         <w:rPr>
           <w:rFonts w:ascii="Times New Roman" w:hAnsi="Times New Roman" w:cs="Times New Roman"/>
+          <w:i/>
+          <w:sz w:val="24"/>
+          <w:szCs w:val="24"/>
+        </w:rPr>
+        <w:t>[1]</w:t>
+      </w:r>
+      <w:r>
+        <w:rPr>
+          <w:rFonts w:ascii="Times New Roman" w:hAnsi="Times New Roman" w:cs="Times New Roman"/>
           <w:sz w:val="24"/>
           <w:szCs w:val="24"/>
         </w:rPr>
         <w:t xml:space="preserve"> </w:t>
       </w:r>
-      <w:r>
-        <w:rPr>
-          <w:rFonts w:ascii="Times New Roman" w:hAnsi="Times New Roman" w:cs="Times New Roman"/>
-          <w:sz w:val="24"/>
-          <w:szCs w:val="24"/>
-        </w:rPr>
-        <w:t xml:space="preserve">As far as this assignment is concerned, I would say the system is concurrent as all changes </w:t>
-      </w:r>
+    </w:p>
+    <w:p>
+      <w:pPr>
+        <w:jc w:val="both"/>
+        <w:rPr>
+          <w:rFonts w:ascii="Times New Roman" w:hAnsi="Times New Roman" w:cs="Times New Roman"/>
+          <w:sz w:val="24"/>
+          <w:szCs w:val="24"/>
+        </w:rPr>
+      </w:pPr>
+      <w:r>
+        <w:rPr>
+          <w:rFonts w:ascii="Times New Roman" w:hAnsi="Times New Roman" w:cs="Times New Roman"/>
+          <w:sz w:val="24"/>
+          <w:szCs w:val="24"/>
+        </w:rPr>
+        <w:t xml:space="preserve">RMI starts one thread to listen to for remote invocations on exported object. The requested invocation will run but not on the same thread which was created. RMI might run multiple requests simultaneously on different threads. </w:t>
+      </w:r>
+    </w:p>
+    <w:p>
+      <w:pPr>
+        <w:jc w:val="both"/>
+        <w:rPr>
+          <w:rFonts w:ascii="Times New Roman" w:hAnsi="Times New Roman" w:cs="Times New Roman"/>
+          <w:color w:val="333333"/>
+          <w:sz w:val="24"/>
+          <w:szCs w:val="24"/>
+        </w:rPr>
+      </w:pPr>
+      <w:r>
+        <w:rPr>
+          <w:rFonts w:ascii="Times New Roman" w:hAnsi="Times New Roman" w:cs="Times New Roman"/>
+          <w:color w:val="333333"/>
+          <w:sz w:val="24"/>
+          <w:szCs w:val="24"/>
+        </w:rPr>
+        <w:t>A</w:t>
+      </w:r>
+      <w:r>
+        <w:rPr>
+          <w:rFonts w:ascii="Times New Roman" w:hAnsi="Times New Roman" w:cs="Times New Roman"/>
+          <w:color w:val="333333"/>
+          <w:sz w:val="24"/>
+          <w:szCs w:val="24"/>
+        </w:rPr>
+        <w:t xml:space="preserve"> single “accept” thread (TPC-Accept) is started when the first object is exported</w:t>
+      </w:r>
+      <w:r>
+        <w:rPr>
+          <w:rFonts w:ascii="Times New Roman" w:hAnsi="Times New Roman" w:cs="Times New Roman"/>
+          <w:color w:val="333333"/>
+          <w:sz w:val="24"/>
+          <w:szCs w:val="24"/>
+        </w:rPr>
+        <w:t>. This thread will listen to all the incoming requests and when clients sends a request, then this send will try to run it on connection TCP-Connection thread. As you can see above each client has its own TCP-Connection thread, but not in all cases. If there is no connection thread exist then it c</w:t>
+      </w:r>
+      <w:r>
+        <w:rPr>
+          <w:rFonts w:ascii="Times New Roman" w:hAnsi="Times New Roman" w:cs="Times New Roman"/>
+          <w:color w:val="333333"/>
+          <w:sz w:val="24"/>
+          <w:szCs w:val="24"/>
+        </w:rPr>
+        <w:t>reate one or use an idle connection thread</w:t>
+      </w:r>
+      <w:r>
+        <w:rPr>
+          <w:rFonts w:ascii="Times New Roman" w:hAnsi="Times New Roman" w:cs="Times New Roman"/>
+          <w:color w:val="333333"/>
+          <w:sz w:val="24"/>
+          <w:szCs w:val="24"/>
+        </w:rPr>
+        <w:t xml:space="preserve">. </w:t>
+      </w:r>
+      <w:r>
+        <w:rPr>
+          <w:rFonts w:ascii="Times New Roman" w:hAnsi="Times New Roman" w:cs="Times New Roman"/>
+          <w:i/>
+          <w:color w:val="333333"/>
+          <w:sz w:val="24"/>
+          <w:szCs w:val="24"/>
+        </w:rPr>
+        <w:t>[2]</w:t>
+      </w:r>
+    </w:p>
+    <w:p>
+      <w:pPr>
+        <w:jc w:val="both"/>
+        <w:rPr>
+          <w:rFonts w:ascii="Times New Roman" w:hAnsi="Times New Roman" w:cs="Times New Roman"/>
+          <w:sz w:val="24"/>
+          <w:szCs w:val="24"/>
+        </w:rPr>
+      </w:pPr>
+      <w:r>
+        <w:rPr>
+          <w:rFonts w:ascii="Times New Roman" w:hAnsi="Times New Roman" w:cs="Times New Roman"/>
+          <w:color w:val="333333"/>
+          <w:sz w:val="24"/>
+          <w:szCs w:val="24"/>
+        </w:rPr>
+        <w:t>“</w:t>
+      </w:r>
+      <w:r>
+        <w:rPr>
+          <w:rFonts w:ascii="Times New Roman" w:hAnsi="Times New Roman" w:cs="Times New Roman"/>
+          <w:color w:val="333333"/>
+          <w:sz w:val="24"/>
+          <w:szCs w:val="24"/>
+        </w:rPr>
+        <w:t>There are no guarantees about which connection thread a request will run in or about how many connection threads </w:t>
+      </w:r>
+      <w:r>
+        <w:rPr>
+          <w:rFonts w:ascii="Times New Roman" w:hAnsi="Times New Roman" w:cs="Times New Roman"/>
+          <w:caps/>
+          <w:color w:val="333333"/>
+          <w:spacing w:val="15"/>
+          <w:sz w:val="24"/>
+          <w:szCs w:val="24"/>
+          <w:bdr w:val="none" w:sz="0" w:space="0" w:color="auto" w:frame="1"/>
+        </w:rPr>
+        <w:t>RMI</w:t>
+      </w:r>
+      <w:r>
+        <w:rPr>
+          <w:rFonts w:ascii="Times New Roman" w:hAnsi="Times New Roman" w:cs="Times New Roman"/>
+          <w:color w:val="333333"/>
+          <w:sz w:val="24"/>
+          <w:szCs w:val="24"/>
+        </w:rPr>
+        <w:t> will create. If your application needs absolute control over server threads, you may have to build a consumer/producer model on top of </w:t>
+      </w:r>
+      <w:r>
+        <w:rPr>
+          <w:rFonts w:ascii="Times New Roman" w:hAnsi="Times New Roman" w:cs="Times New Roman"/>
+          <w:caps/>
+          <w:color w:val="333333"/>
+          <w:spacing w:val="15"/>
+          <w:sz w:val="24"/>
+          <w:szCs w:val="24"/>
+          <w:bdr w:val="none" w:sz="0" w:space="0" w:color="auto" w:frame="1"/>
+        </w:rPr>
+        <w:t>RMI</w:t>
+      </w:r>
+      <w:r>
+        <w:rPr>
+          <w:rFonts w:ascii="Times New Roman" w:hAnsi="Times New Roman" w:cs="Times New Roman"/>
+          <w:caps/>
+          <w:color w:val="333333"/>
+          <w:spacing w:val="15"/>
+          <w:sz w:val="24"/>
+          <w:szCs w:val="24"/>
+          <w:bdr w:val="none" w:sz="0" w:space="0" w:color="auto" w:frame="1"/>
+        </w:rPr>
+        <w:t>.</w:t>
+      </w:r>
+      <w:r>
+        <w:rPr>
+          <w:rFonts w:ascii="Times New Roman" w:hAnsi="Times New Roman" w:cs="Times New Roman"/>
+          <w:caps/>
+          <w:color w:val="333333"/>
+          <w:spacing w:val="15"/>
+          <w:sz w:val="24"/>
+          <w:szCs w:val="24"/>
+          <w:bdr w:val="none" w:sz="0" w:space="0" w:color="auto" w:frame="1"/>
+        </w:rPr>
+        <w:t>”</w:t>
+      </w:r>
+      <w:r>
+        <w:rPr>
+          <w:rFonts w:ascii="Times New Roman" w:hAnsi="Times New Roman" w:cs="Times New Roman"/>
+          <w:caps/>
+          <w:color w:val="333333"/>
+          <w:spacing w:val="15"/>
+          <w:sz w:val="24"/>
+          <w:szCs w:val="24"/>
+          <w:bdr w:val="none" w:sz="0" w:space="0" w:color="auto" w:frame="1"/>
+        </w:rPr>
+        <w:t xml:space="preserve"> </w:t>
+      </w:r>
+      <w:r>
+        <w:rPr>
+          <w:rFonts w:ascii="Times New Roman" w:hAnsi="Times New Roman" w:cs="Times New Roman"/>
+          <w:i/>
+          <w:caps/>
+          <w:color w:val="333333"/>
+          <w:spacing w:val="15"/>
+          <w:sz w:val="24"/>
+          <w:szCs w:val="24"/>
+          <w:bdr w:val="none" w:sz="0" w:space="0" w:color="auto" w:frame="1"/>
+        </w:rPr>
+        <w:t>[3]</w:t>
+      </w:r>
+    </w:p>
+    <w:p>
+      <w:pPr>
+        <w:jc w:val="both"/>
+        <w:rPr>
+          <w:rFonts w:ascii="Times New Roman" w:hAnsi="Times New Roman" w:cs="Times New Roman"/>
+          <w:b/>
+          <w:sz w:val="24"/>
+          <w:szCs w:val="24"/>
+        </w:rPr>
+      </w:pPr>
+      <w:r>
+        <w:rPr>
+          <w:rFonts w:ascii="Times New Roman" w:hAnsi="Times New Roman" w:cs="Times New Roman"/>
+          <w:b/>
+          <w:sz w:val="24"/>
+          <w:szCs w:val="24"/>
+        </w:rPr>
+        <w:lastRenderedPageBreak/>
+        <w:t>Deadlock Problems with RMI:</w:t>
+      </w:r>
+    </w:p>
+    <w:p>
+      <w:pPr>
+        <w:jc w:val="both"/>
+        <w:rPr>
+          <w:rFonts w:ascii="Times New Roman" w:hAnsi="Times New Roman" w:cs="Times New Roman"/>
+          <w:sz w:val="24"/>
+          <w:szCs w:val="24"/>
+        </w:rPr>
+      </w:pPr>
+      <w:bookmarkStart w:id="0" w:name="_GoBack"/>
+      <w:bookmarkEnd w:id="0"/>
+    </w:p>
+    <w:p>
+      <w:pPr>
+        <w:jc w:val="both"/>
+        <w:rPr>
+          <w:rFonts w:ascii="Times New Roman" w:hAnsi="Times New Roman" w:cs="Times New Roman"/>
+          <w:sz w:val="24"/>
+          <w:szCs w:val="24"/>
+        </w:rPr>
+      </w:pPr>
+    </w:p>
+    <w:p>
+      <w:pPr>
+        <w:jc w:val="both"/>
+        <w:rPr>
+          <w:rFonts w:ascii="Times New Roman" w:hAnsi="Times New Roman" w:cs="Times New Roman"/>
+          <w:sz w:val="24"/>
+          <w:szCs w:val="24"/>
+        </w:rPr>
+      </w:pPr>
+    </w:p>
+    <w:p>
+      <w:pPr>
+        <w:jc w:val="both"/>
+        <w:rPr>
+          <w:rFonts w:ascii="Times New Roman" w:hAnsi="Times New Roman" w:cs="Times New Roman"/>
+          <w:sz w:val="24"/>
+          <w:szCs w:val="24"/>
+        </w:rPr>
+      </w:pPr>
     </w:p>
     <w:p>
       <w:pPr>
@@ -1317,15 +2143,6 @@
     </w:p>
     <w:p>
       <w:pPr>
-        <w:rPr>
-          <w:rFonts w:ascii="Times New Roman" w:hAnsi="Times New Roman" w:cs="Times New Roman"/>
-          <w:sz w:val="24"/>
-          <w:szCs w:val="24"/>
-        </w:rPr>
-      </w:pPr>
-    </w:p>
-    <w:p>
-      <w:pPr>
         <w:pStyle w:val="Heading4"/>
         <w:rPr>
           <w:rFonts w:ascii="Times New Roman" w:hAnsi="Times New Roman" w:cs="Times New Roman"/>
@@ -1359,17 +2176,24 @@
           <w:sz w:val="24"/>
           <w:szCs w:val="24"/>
         </w:rPr>
-        <w:t>This an admin specific functionality where admin can add an item to the inventory. It calls add item view where details for new product which is to be added are taken and is added to product list on the server. Screenshot is provided in sample runs.</w:t>
-      </w:r>
-    </w:p>
-    <w:p>
-      <w:pPr>
-        <w:rPr>
-          <w:rFonts w:ascii="Times New Roman" w:hAnsi="Times New Roman" w:cs="Times New Roman"/>
-          <w:sz w:val="24"/>
-          <w:szCs w:val="24"/>
-        </w:rPr>
-      </w:pPr>
+        <w:t xml:space="preserve">This </w:t>
+      </w:r>
+      <w:r>
+        <w:rPr>
+          <w:rFonts w:ascii="Times New Roman" w:hAnsi="Times New Roman" w:cs="Times New Roman"/>
+          <w:sz w:val="24"/>
+          <w:szCs w:val="24"/>
+        </w:rPr>
+        <w:t xml:space="preserve">is </w:t>
+      </w:r>
+      <w:r>
+        <w:rPr>
+          <w:rFonts w:ascii="Times New Roman" w:hAnsi="Times New Roman" w:cs="Times New Roman"/>
+          <w:sz w:val="24"/>
+          <w:szCs w:val="24"/>
+        </w:rPr>
+        <w:t>an admin specific functionality where admin can add an item to the inventory. It calls add item view where details for new product which is to be added are taken and is added to product list on the server. Screenshot is provided in sample runs.</w:t>
+      </w:r>
     </w:p>
     <w:p>
       <w:pPr>
@@ -1439,6 +2263,24 @@
           <w:szCs w:val="24"/>
         </w:rPr>
         <w:t>When the item is added to cart it redirects customer to cart view.</w:t>
+      </w:r>
+    </w:p>
+    <w:p>
+      <w:pPr>
+        <w:jc w:val="both"/>
+        <w:rPr>
+          <w:rFonts w:ascii="Times New Roman" w:hAnsi="Times New Roman" w:cs="Times New Roman"/>
+          <w:sz w:val="24"/>
+          <w:szCs w:val="24"/>
+        </w:rPr>
+      </w:pPr>
+      <w:r>
+        <w:rPr>
+          <w:rFonts w:ascii="Times New Roman" w:hAnsi="Times New Roman" w:cs="Times New Roman"/>
+          <w:sz w:val="24"/>
+          <w:szCs w:val="24"/>
+        </w:rPr>
+        <w:t>Also if the user enters quantity more than what is available then the product will not be added to the cart.</w:t>
       </w:r>
     </w:p>
     <w:p>
@@ -1492,7 +2334,7 @@
                     </pic:cNvPicPr>
                   </pic:nvPicPr>
                   <pic:blipFill>
-                    <a:blip r:embed="rId9">
+                    <a:blip r:embed="rId12">
                       <a:extLst>
                         <a:ext uri="{28A0092B-C50C-407E-A947-70E740481C1C}">
                           <a14:useLocalDpi xmlns:a14="http://schemas.microsoft.com/office/drawing/2010/main" val="0"/>
@@ -1929,7 +2771,7 @@
                     </pic:cNvPicPr>
                   </pic:nvPicPr>
                   <pic:blipFill>
-                    <a:blip r:embed="rId10">
+                    <a:blip r:embed="rId13">
                       <a:extLst>
                         <a:ext uri="{28A0092B-C50C-407E-A947-70E740481C1C}">
                           <a14:useLocalDpi xmlns:a14="http://schemas.microsoft.com/office/drawing/2010/main" val="0"/>
@@ -2113,7 +2955,7 @@
                     <pic:cNvPicPr/>
                   </pic:nvPicPr>
                   <pic:blipFill>
-                    <a:blip r:embed="rId11"/>
+                    <a:blip r:embed="rId14"/>
                     <a:stretch>
                       <a:fillRect/>
                     </a:stretch>
@@ -2204,7 +3046,7 @@
                     <pic:cNvPicPr/>
                   </pic:nvPicPr>
                   <pic:blipFill>
-                    <a:blip r:embed="rId12"/>
+                    <a:blip r:embed="rId15"/>
                     <a:stretch>
                       <a:fillRect/>
                     </a:stretch>
@@ -2324,7 +3166,7 @@
                     </pic:cNvPicPr>
                   </pic:nvPicPr>
                   <pic:blipFill>
-                    <a:blip r:embed="rId13">
+                    <a:blip r:embed="rId16">
                       <a:extLst>
                         <a:ext uri="{28A0092B-C50C-407E-A947-70E740481C1C}">
                           <a14:useLocalDpi xmlns:a14="http://schemas.microsoft.com/office/drawing/2010/main" val="0"/>
@@ -2443,7 +3285,7 @@
                     </pic:cNvPicPr>
                   </pic:nvPicPr>
                   <pic:blipFill>
-                    <a:blip r:embed="rId14">
+                    <a:blip r:embed="rId17">
                       <a:extLst>
                         <a:ext uri="{28A0092B-C50C-407E-A947-70E740481C1C}">
                           <a14:useLocalDpi xmlns:a14="http://schemas.microsoft.com/office/drawing/2010/main" val="0"/>
@@ -2571,7 +3413,7 @@
                     </pic:cNvPicPr>
                   </pic:nvPicPr>
                   <pic:blipFill>
-                    <a:blip r:embed="rId15" cstate="print">
+                    <a:blip r:embed="rId18" cstate="print">
                       <a:extLst>
                         <a:ext uri="{28A0092B-C50C-407E-A947-70E740481C1C}">
                           <a14:useLocalDpi xmlns:a14="http://schemas.microsoft.com/office/drawing/2010/main" val="0"/>
@@ -2966,6 +3808,23 @@
           <w:szCs w:val="24"/>
         </w:rPr>
         <w:tab/>
+      </w:r>
+      <w:r>
+        <w:rPr>
+          <w:rFonts w:ascii="Times New Roman" w:hAnsi="Times New Roman" w:cs="Times New Roman"/>
+          <w:b/>
+          <w:sz w:val="24"/>
+          <w:szCs w:val="24"/>
+        </w:rPr>
+        <w:t xml:space="preserve"> </w:t>
+      </w:r>
+      <w:r>
+        <w:rPr>
+          <w:rFonts w:ascii="Times New Roman" w:hAnsi="Times New Roman" w:cs="Times New Roman"/>
+          <w:b/>
+          <w:sz w:val="24"/>
+          <w:szCs w:val="24"/>
+        </w:rPr>
         <w:t>password: admin</w:t>
       </w:r>
     </w:p>
@@ -3004,7 +3863,25 @@
           <w:szCs w:val="24"/>
         </w:rPr>
         <w:tab/>
-        <w:t xml:space="preserve">        password: user</w:t>
+        <w:t xml:space="preserve">       </w:t>
+      </w:r>
+      <w:r>
+        <w:rPr>
+          <w:rFonts w:ascii="Times New Roman" w:hAnsi="Times New Roman" w:cs="Times New Roman"/>
+          <w:b/>
+          <w:sz w:val="24"/>
+          <w:szCs w:val="24"/>
+        </w:rPr>
+        <w:t xml:space="preserve"> </w:t>
+      </w:r>
+      <w:r>
+        <w:rPr>
+          <w:rFonts w:ascii="Times New Roman" w:hAnsi="Times New Roman" w:cs="Times New Roman"/>
+          <w:b/>
+          <w:sz w:val="24"/>
+          <w:szCs w:val="24"/>
+        </w:rPr>
+        <w:t xml:space="preserve"> password: user</w:t>
       </w:r>
     </w:p>
     <w:p>
@@ -3102,276 +3979,6 @@
             <wp:extent cx="5943600" cy="3762375"/>
             <wp:effectExtent l="0" t="0" r="0" b="9525"/>
             <wp:docPr id="1" name="Picture 1"/>
-            <wp:cNvGraphicFramePr>
-              <a:graphicFrameLocks xmlns:a="http://schemas.openxmlformats.org/drawingml/2006/main" noChangeAspect="1"/>
-            </wp:cNvGraphicFramePr>
-            <a:graphic xmlns:a="http://schemas.openxmlformats.org/drawingml/2006/main">
-              <a:graphicData uri="http://schemas.openxmlformats.org/drawingml/2006/picture">
-                <pic:pic xmlns:pic="http://schemas.openxmlformats.org/drawingml/2006/picture">
-                  <pic:nvPicPr>
-                    <pic:cNvPr id="1" name=""/>
-                    <pic:cNvPicPr/>
-                  </pic:nvPicPr>
-                  <pic:blipFill>
-                    <a:blip r:embed="rId16"/>
-                    <a:stretch>
-                      <a:fillRect/>
-                    </a:stretch>
-                  </pic:blipFill>
-                  <pic:spPr>
-                    <a:xfrm>
-                      <a:off x="0" y="0"/>
-                      <a:ext cx="5943600" cy="3762375"/>
-                    </a:xfrm>
-                    <a:prstGeom prst="rect">
-                      <a:avLst/>
-                    </a:prstGeom>
-                  </pic:spPr>
-                </pic:pic>
-              </a:graphicData>
-            </a:graphic>
-          </wp:inline>
-        </w:drawing>
-      </w:r>
-    </w:p>
-    <w:p>
-      <w:pPr>
-        <w:rPr>
-          <w:rFonts w:ascii="Times New Roman" w:hAnsi="Times New Roman" w:cs="Times New Roman"/>
-          <w:b/>
-          <w:sz w:val="24"/>
-          <w:szCs w:val="24"/>
-        </w:rPr>
-      </w:pPr>
-    </w:p>
-    <w:p>
-      <w:pPr>
-        <w:rPr>
-          <w:rFonts w:ascii="Times New Roman" w:hAnsi="Times New Roman" w:cs="Times New Roman"/>
-          <w:b/>
-          <w:sz w:val="24"/>
-          <w:szCs w:val="24"/>
-        </w:rPr>
-      </w:pPr>
-    </w:p>
-    <w:p>
-      <w:pPr>
-        <w:rPr>
-          <w:rFonts w:ascii="Times New Roman" w:hAnsi="Times New Roman" w:cs="Times New Roman"/>
-          <w:b/>
-          <w:sz w:val="24"/>
-          <w:szCs w:val="24"/>
-        </w:rPr>
-      </w:pPr>
-      <w:r>
-        <w:rPr>
-          <w:rFonts w:ascii="Times New Roman" w:hAnsi="Times New Roman" w:cs="Times New Roman"/>
-          <w:b/>
-          <w:sz w:val="24"/>
-          <w:szCs w:val="24"/>
-        </w:rPr>
-        <w:lastRenderedPageBreak/>
-        <w:t>RMIRegistry:</w:t>
-      </w:r>
-    </w:p>
-    <w:p>
-      <w:pPr>
-        <w:jc w:val="both"/>
-        <w:rPr>
-          <w:rFonts w:ascii="Times New Roman" w:hAnsi="Times New Roman" w:cs="Times New Roman"/>
-          <w:sz w:val="24"/>
-          <w:szCs w:val="24"/>
-        </w:rPr>
-      </w:pPr>
-      <w:r>
-        <w:rPr>
-          <w:rFonts w:ascii="Times New Roman" w:hAnsi="Times New Roman" w:cs="Times New Roman"/>
-          <w:noProof/>
-          <w:sz w:val="24"/>
-          <w:szCs w:val="24"/>
-        </w:rPr>
-        <w:drawing>
-          <wp:inline distT="0" distB="0" distL="0" distR="0" wp14:anchorId="369CDEAE" wp14:editId="4EDD7507">
-            <wp:extent cx="5943600" cy="3787140"/>
-            <wp:effectExtent l="0" t="0" r="0" b="3810"/>
-            <wp:docPr id="17" name="Picture 17"/>
-            <wp:cNvGraphicFramePr>
-              <a:graphicFrameLocks xmlns:a="http://schemas.openxmlformats.org/drawingml/2006/main" noChangeAspect="1"/>
-            </wp:cNvGraphicFramePr>
-            <a:graphic xmlns:a="http://schemas.openxmlformats.org/drawingml/2006/main">
-              <a:graphicData uri="http://schemas.openxmlformats.org/drawingml/2006/picture">
-                <pic:pic xmlns:pic="http://schemas.openxmlformats.org/drawingml/2006/picture">
-                  <pic:nvPicPr>
-                    <pic:cNvPr id="1" name=""/>
-                    <pic:cNvPicPr/>
-                  </pic:nvPicPr>
-                  <pic:blipFill>
-                    <a:blip r:embed="rId17"/>
-                    <a:stretch>
-                      <a:fillRect/>
-                    </a:stretch>
-                  </pic:blipFill>
-                  <pic:spPr>
-                    <a:xfrm>
-                      <a:off x="0" y="0"/>
-                      <a:ext cx="5943600" cy="3787140"/>
-                    </a:xfrm>
-                    <a:prstGeom prst="rect">
-                      <a:avLst/>
-                    </a:prstGeom>
-                  </pic:spPr>
-                </pic:pic>
-              </a:graphicData>
-            </a:graphic>
-          </wp:inline>
-        </w:drawing>
-      </w:r>
-    </w:p>
-    <w:p>
-      <w:pPr>
-        <w:jc w:val="both"/>
-        <w:rPr>
-          <w:rFonts w:ascii="Times New Roman" w:hAnsi="Times New Roman" w:cs="Times New Roman"/>
-          <w:sz w:val="24"/>
-          <w:szCs w:val="24"/>
-        </w:rPr>
-      </w:pPr>
-    </w:p>
-    <w:p>
-      <w:pPr>
-        <w:rPr>
-          <w:rFonts w:ascii="Times New Roman" w:hAnsi="Times New Roman" w:cs="Times New Roman"/>
-          <w:b/>
-          <w:sz w:val="24"/>
-          <w:szCs w:val="24"/>
-        </w:rPr>
-      </w:pPr>
-      <w:r>
-        <w:rPr>
-          <w:rFonts w:ascii="Times New Roman" w:hAnsi="Times New Roman" w:cs="Times New Roman"/>
-          <w:b/>
-          <w:sz w:val="24"/>
-          <w:szCs w:val="24"/>
-        </w:rPr>
-        <w:t>Server:</w:t>
-      </w:r>
-    </w:p>
-    <w:p>
-      <w:pPr>
-        <w:jc w:val="both"/>
-        <w:rPr>
-          <w:rFonts w:ascii="Times New Roman" w:hAnsi="Times New Roman" w:cs="Times New Roman"/>
-          <w:sz w:val="24"/>
-          <w:szCs w:val="24"/>
-        </w:rPr>
-      </w:pPr>
-      <w:r>
-        <w:rPr>
-          <w:rFonts w:ascii="Times New Roman" w:hAnsi="Times New Roman" w:cs="Times New Roman"/>
-          <w:noProof/>
-          <w:sz w:val="24"/>
-          <w:szCs w:val="24"/>
-        </w:rPr>
-        <w:drawing>
-          <wp:inline distT="0" distB="0" distL="0" distR="0" wp14:anchorId="79475EC7" wp14:editId="690CFF01">
-            <wp:extent cx="5943600" cy="3385820"/>
-            <wp:effectExtent l="0" t="0" r="0" b="5080"/>
-            <wp:docPr id="18" name="Picture 18"/>
-            <wp:cNvGraphicFramePr>
-              <a:graphicFrameLocks xmlns:a="http://schemas.openxmlformats.org/drawingml/2006/main" noChangeAspect="1"/>
-            </wp:cNvGraphicFramePr>
-            <a:graphic xmlns:a="http://schemas.openxmlformats.org/drawingml/2006/main">
-              <a:graphicData uri="http://schemas.openxmlformats.org/drawingml/2006/picture">
-                <pic:pic xmlns:pic="http://schemas.openxmlformats.org/drawingml/2006/picture">
-                  <pic:nvPicPr>
-                    <pic:cNvPr id="1" name=""/>
-                    <pic:cNvPicPr/>
-                  </pic:nvPicPr>
-                  <pic:blipFill>
-                    <a:blip r:embed="rId18"/>
-                    <a:stretch>
-                      <a:fillRect/>
-                    </a:stretch>
-                  </pic:blipFill>
-                  <pic:spPr>
-                    <a:xfrm>
-                      <a:off x="0" y="0"/>
-                      <a:ext cx="5943600" cy="3385820"/>
-                    </a:xfrm>
-                    <a:prstGeom prst="rect">
-                      <a:avLst/>
-                    </a:prstGeom>
-                  </pic:spPr>
-                </pic:pic>
-              </a:graphicData>
-            </a:graphic>
-          </wp:inline>
-        </w:drawing>
-      </w:r>
-    </w:p>
-    <w:p>
-      <w:pPr>
-        <w:jc w:val="both"/>
-        <w:rPr>
-          <w:rFonts w:ascii="Times New Roman" w:hAnsi="Times New Roman" w:cs="Times New Roman"/>
-          <w:b/>
-          <w:sz w:val="24"/>
-          <w:szCs w:val="24"/>
-        </w:rPr>
-      </w:pPr>
-      <w:r>
-        <w:rPr>
-          <w:rFonts w:ascii="Times New Roman" w:hAnsi="Times New Roman" w:cs="Times New Roman"/>
-          <w:b/>
-          <w:sz w:val="24"/>
-          <w:szCs w:val="24"/>
-        </w:rPr>
-        <w:lastRenderedPageBreak/>
-        <w:t>Client:</w:t>
-      </w:r>
-    </w:p>
-    <w:p>
-      <w:pPr>
-        <w:jc w:val="both"/>
-        <w:rPr>
-          <w:rFonts w:ascii="Times New Roman" w:hAnsi="Times New Roman" w:cs="Times New Roman"/>
-          <w:b/>
-          <w:sz w:val="24"/>
-          <w:szCs w:val="24"/>
-        </w:rPr>
-      </w:pPr>
-      <w:r>
-        <w:rPr>
-          <w:rFonts w:ascii="Times New Roman" w:hAnsi="Times New Roman" w:cs="Times New Roman"/>
-          <w:b/>
-          <w:sz w:val="24"/>
-          <w:szCs w:val="24"/>
-        </w:rPr>
-        <w:t>On 5 different clients</w:t>
-      </w:r>
-    </w:p>
-    <w:p>
-      <w:pPr>
-        <w:jc w:val="both"/>
-        <w:rPr>
-          <w:rFonts w:ascii="Times New Roman" w:hAnsi="Times New Roman" w:cs="Times New Roman"/>
-          <w:b/>
-          <w:sz w:val="24"/>
-          <w:szCs w:val="24"/>
-        </w:rPr>
-      </w:pPr>
-      <w:r>
-        <w:rPr>
-          <w:rFonts w:ascii="Times New Roman" w:hAnsi="Times New Roman" w:cs="Times New Roman"/>
-          <w:noProof/>
-          <w:sz w:val="24"/>
-          <w:szCs w:val="24"/>
-        </w:rPr>
-        <w:drawing>
-          <wp:inline distT="0" distB="0" distL="0" distR="0" wp14:anchorId="0717A18A" wp14:editId="399D16A3">
-            <wp:extent cx="5943600" cy="4061460"/>
-            <wp:effectExtent l="0" t="0" r="0" b="0"/>
-            <wp:docPr id="19" name="Picture 19"/>
             <wp:cNvGraphicFramePr>
               <a:graphicFrameLocks xmlns:a="http://schemas.openxmlformats.org/drawingml/2006/main" noChangeAspect="1"/>
             </wp:cNvGraphicFramePr>
@@ -3391,7 +3998,7 @@
                   <pic:spPr>
                     <a:xfrm>
                       <a:off x="0" y="0"/>
-                      <a:ext cx="5943600" cy="4061460"/>
+                      <a:ext cx="5943600" cy="3762375"/>
                     </a:xfrm>
                     <a:prstGeom prst="rect">
                       <a:avLst/>
@@ -3406,79 +4013,49 @@
     </w:p>
     <w:p>
       <w:pPr>
-        <w:jc w:val="both"/>
-        <w:rPr>
-          <w:rFonts w:ascii="Times New Roman" w:hAnsi="Times New Roman" w:cs="Times New Roman"/>
-          <w:b/>
-          <w:sz w:val="24"/>
-          <w:szCs w:val="24"/>
-        </w:rPr>
-      </w:pPr>
-    </w:p>
-    <w:p>
-      <w:pPr>
-        <w:jc w:val="both"/>
-        <w:rPr>
-          <w:rFonts w:ascii="Times New Roman" w:hAnsi="Times New Roman" w:cs="Times New Roman"/>
-          <w:b/>
-          <w:sz w:val="24"/>
-          <w:szCs w:val="24"/>
-        </w:rPr>
-      </w:pPr>
-      <w:r>
-        <w:rPr>
-          <w:rFonts w:ascii="Times New Roman" w:hAnsi="Times New Roman" w:cs="Times New Roman"/>
-          <w:b/>
-          <w:sz w:val="24"/>
-          <w:szCs w:val="24"/>
-        </w:rPr>
-        <w:t xml:space="preserve">For </w:t>
-      </w:r>
-      <w:r>
-        <w:rPr>
-          <w:rFonts w:ascii="Times New Roman" w:hAnsi="Times New Roman" w:cs="Times New Roman"/>
-          <w:b/>
-          <w:sz w:val="24"/>
-          <w:szCs w:val="24"/>
-        </w:rPr>
-        <w:t>Customers</w:t>
-      </w:r>
-      <w:r>
-        <w:rPr>
-          <w:rFonts w:ascii="Times New Roman" w:hAnsi="Times New Roman" w:cs="Times New Roman"/>
-          <w:b/>
-          <w:sz w:val="24"/>
-          <w:szCs w:val="24"/>
-        </w:rPr>
-        <w:t>:</w:t>
-      </w:r>
-    </w:p>
-    <w:p>
-      <w:pPr>
-        <w:jc w:val="both"/>
-        <w:rPr>
-          <w:rFonts w:ascii="Times New Roman" w:hAnsi="Times New Roman" w:cs="Times New Roman"/>
-          <w:b/>
-          <w:sz w:val="24"/>
-          <w:szCs w:val="24"/>
-        </w:rPr>
-      </w:pPr>
-      <w:r>
-        <w:rPr>
-          <w:rFonts w:ascii="Times New Roman" w:hAnsi="Times New Roman" w:cs="Times New Roman"/>
-          <w:b/>
-          <w:sz w:val="24"/>
-          <w:szCs w:val="24"/>
-        </w:rPr>
-        <w:t>Browse View:</w:t>
-      </w:r>
-    </w:p>
-    <w:p>
-      <w:pPr>
-        <w:jc w:val="both"/>
-        <w:rPr>
-          <w:rFonts w:ascii="Times New Roman" w:hAnsi="Times New Roman" w:cs="Times New Roman"/>
-          <w:b/>
+        <w:rPr>
+          <w:rFonts w:ascii="Times New Roman" w:hAnsi="Times New Roman" w:cs="Times New Roman"/>
+          <w:b/>
+          <w:sz w:val="24"/>
+          <w:szCs w:val="24"/>
+        </w:rPr>
+      </w:pPr>
+    </w:p>
+    <w:p>
+      <w:pPr>
+        <w:rPr>
+          <w:rFonts w:ascii="Times New Roman" w:hAnsi="Times New Roman" w:cs="Times New Roman"/>
+          <w:b/>
+          <w:sz w:val="24"/>
+          <w:szCs w:val="24"/>
+        </w:rPr>
+      </w:pPr>
+    </w:p>
+    <w:p>
+      <w:pPr>
+        <w:rPr>
+          <w:rFonts w:ascii="Times New Roman" w:hAnsi="Times New Roman" w:cs="Times New Roman"/>
+          <w:b/>
+          <w:sz w:val="24"/>
+          <w:szCs w:val="24"/>
+        </w:rPr>
+      </w:pPr>
+      <w:r>
+        <w:rPr>
+          <w:rFonts w:ascii="Times New Roman" w:hAnsi="Times New Roman" w:cs="Times New Roman"/>
+          <w:b/>
+          <w:sz w:val="24"/>
+          <w:szCs w:val="24"/>
+        </w:rPr>
+        <w:lastRenderedPageBreak/>
+        <w:t>RMIRegistry:</w:t>
+      </w:r>
+    </w:p>
+    <w:p>
+      <w:pPr>
+        <w:jc w:val="both"/>
+        <w:rPr>
+          <w:rFonts w:ascii="Times New Roman" w:hAnsi="Times New Roman" w:cs="Times New Roman"/>
           <w:sz w:val="24"/>
           <w:szCs w:val="24"/>
         </w:rPr>
@@ -3491,10 +4068,10 @@
           <w:szCs w:val="24"/>
         </w:rPr>
         <w:drawing>
-          <wp:inline distT="0" distB="0" distL="0" distR="0" wp14:anchorId="4522C2F2" wp14:editId="372B66F1">
-            <wp:extent cx="4779172" cy="2598420"/>
-            <wp:effectExtent l="0" t="0" r="2540" b="0"/>
-            <wp:docPr id="20" name="Picture 20"/>
+          <wp:inline distT="0" distB="0" distL="0" distR="0" wp14:anchorId="369CDEAE" wp14:editId="4EDD7507">
+            <wp:extent cx="5943600" cy="3787140"/>
+            <wp:effectExtent l="0" t="0" r="0" b="3810"/>
+            <wp:docPr id="17" name="Picture 17"/>
             <wp:cNvGraphicFramePr>
               <a:graphicFrameLocks xmlns:a="http://schemas.openxmlformats.org/drawingml/2006/main" noChangeAspect="1"/>
             </wp:cNvGraphicFramePr>
@@ -3514,7 +4091,7 @@
                   <pic:spPr>
                     <a:xfrm>
                       <a:off x="0" y="0"/>
-                      <a:ext cx="4801320" cy="2610462"/>
+                      <a:ext cx="5943600" cy="3787140"/>
                     </a:xfrm>
                     <a:prstGeom prst="rect">
                       <a:avLst/>
@@ -3532,28 +4109,35 @@
         <w:jc w:val="both"/>
         <w:rPr>
           <w:rFonts w:ascii="Times New Roman" w:hAnsi="Times New Roman" w:cs="Times New Roman"/>
-          <w:b/>
-          <w:sz w:val="24"/>
-          <w:szCs w:val="24"/>
-        </w:rPr>
-      </w:pPr>
-      <w:r>
-        <w:rPr>
-          <w:rFonts w:ascii="Times New Roman" w:hAnsi="Times New Roman" w:cs="Times New Roman"/>
-          <w:b/>
-          <w:sz w:val="24"/>
-          <w:szCs w:val="24"/>
-        </w:rPr>
-        <w:lastRenderedPageBreak/>
-        <w:t>Product View:</w:t>
-      </w:r>
-    </w:p>
-    <w:p>
-      <w:pPr>
-        <w:jc w:val="both"/>
-        <w:rPr>
-          <w:rFonts w:ascii="Times New Roman" w:hAnsi="Times New Roman" w:cs="Times New Roman"/>
-          <w:b/>
+          <w:sz w:val="24"/>
+          <w:szCs w:val="24"/>
+        </w:rPr>
+      </w:pPr>
+    </w:p>
+    <w:p>
+      <w:pPr>
+        <w:rPr>
+          <w:rFonts w:ascii="Times New Roman" w:hAnsi="Times New Roman" w:cs="Times New Roman"/>
+          <w:b/>
+          <w:sz w:val="24"/>
+          <w:szCs w:val="24"/>
+        </w:rPr>
+      </w:pPr>
+      <w:r>
+        <w:rPr>
+          <w:rFonts w:ascii="Times New Roman" w:hAnsi="Times New Roman" w:cs="Times New Roman"/>
+          <w:b/>
+          <w:sz w:val="24"/>
+          <w:szCs w:val="24"/>
+        </w:rPr>
+        <w:t>Server:</w:t>
+      </w:r>
+    </w:p>
+    <w:p>
+      <w:pPr>
+        <w:jc w:val="both"/>
+        <w:rPr>
+          <w:rFonts w:ascii="Times New Roman" w:hAnsi="Times New Roman" w:cs="Times New Roman"/>
           <w:sz w:val="24"/>
           <w:szCs w:val="24"/>
         </w:rPr>
@@ -3566,10 +4150,10 @@
           <w:szCs w:val="24"/>
         </w:rPr>
         <w:drawing>
-          <wp:inline distT="0" distB="0" distL="0" distR="0" wp14:anchorId="09FFDF02" wp14:editId="18820E46">
-            <wp:extent cx="5943600" cy="3221990"/>
-            <wp:effectExtent l="0" t="0" r="0" b="0"/>
-            <wp:docPr id="21" name="Picture 21"/>
+          <wp:inline distT="0" distB="0" distL="0" distR="0" wp14:anchorId="79475EC7" wp14:editId="690CFF01">
+            <wp:extent cx="5943600" cy="3385820"/>
+            <wp:effectExtent l="0" t="0" r="0" b="5080"/>
+            <wp:docPr id="18" name="Picture 18"/>
             <wp:cNvGraphicFramePr>
               <a:graphicFrameLocks xmlns:a="http://schemas.openxmlformats.org/drawingml/2006/main" noChangeAspect="1"/>
             </wp:cNvGraphicFramePr>
@@ -3589,7 +4173,7 @@
                   <pic:spPr>
                     <a:xfrm>
                       <a:off x="0" y="0"/>
-                      <a:ext cx="5943600" cy="3221990"/>
+                      <a:ext cx="5943600" cy="3385820"/>
                     </a:xfrm>
                     <a:prstGeom prst="rect">
                       <a:avLst/>
@@ -3612,38 +4196,40 @@
           <w:szCs w:val="24"/>
         </w:rPr>
       </w:pPr>
-    </w:p>
-    <w:p>
-      <w:pPr>
-        <w:rPr>
-          <w:rFonts w:ascii="Times New Roman" w:hAnsi="Times New Roman" w:cs="Times New Roman"/>
-          <w:b/>
-          <w:sz w:val="24"/>
-          <w:szCs w:val="24"/>
-        </w:rPr>
-      </w:pPr>
-      <w:r>
-        <w:rPr>
-          <w:rFonts w:ascii="Times New Roman" w:hAnsi="Times New Roman" w:cs="Times New Roman"/>
-          <w:b/>
-          <w:sz w:val="24"/>
-          <w:szCs w:val="24"/>
-        </w:rPr>
-        <w:t xml:space="preserve">Cart View: </w:t>
-      </w:r>
-      <w:r>
-        <w:rPr>
-          <w:rFonts w:ascii="Times New Roman" w:hAnsi="Times New Roman" w:cs="Times New Roman"/>
-          <w:b/>
-          <w:sz w:val="24"/>
-          <w:szCs w:val="24"/>
-        </w:rPr>
-        <w:br/>
-        <w:t>when user added 3 iPhones</w:t>
-      </w:r>
-    </w:p>
-    <w:p>
-      <w:pPr>
+      <w:r>
+        <w:rPr>
+          <w:rFonts w:ascii="Times New Roman" w:hAnsi="Times New Roman" w:cs="Times New Roman"/>
+          <w:b/>
+          <w:sz w:val="24"/>
+          <w:szCs w:val="24"/>
+        </w:rPr>
+        <w:lastRenderedPageBreak/>
+        <w:t>Client:</w:t>
+      </w:r>
+    </w:p>
+    <w:p>
+      <w:pPr>
+        <w:jc w:val="both"/>
+        <w:rPr>
+          <w:rFonts w:ascii="Times New Roman" w:hAnsi="Times New Roman" w:cs="Times New Roman"/>
+          <w:b/>
+          <w:sz w:val="24"/>
+          <w:szCs w:val="24"/>
+        </w:rPr>
+      </w:pPr>
+      <w:r>
+        <w:rPr>
+          <w:rFonts w:ascii="Times New Roman" w:hAnsi="Times New Roman" w:cs="Times New Roman"/>
+          <w:b/>
+          <w:sz w:val="24"/>
+          <w:szCs w:val="24"/>
+        </w:rPr>
+        <w:t>On 5 different clients</w:t>
+      </w:r>
+    </w:p>
+    <w:p>
+      <w:pPr>
+        <w:jc w:val="both"/>
         <w:rPr>
           <w:rFonts w:ascii="Times New Roman" w:hAnsi="Times New Roman" w:cs="Times New Roman"/>
           <w:b/>
@@ -3659,10 +4245,10 @@
           <w:szCs w:val="24"/>
         </w:rPr>
         <w:drawing>
-          <wp:inline distT="0" distB="0" distL="0" distR="0" wp14:anchorId="49019ADD" wp14:editId="3E403523">
-            <wp:extent cx="5943600" cy="3231515"/>
-            <wp:effectExtent l="0" t="0" r="0" b="6985"/>
-            <wp:docPr id="22" name="Picture 22"/>
+          <wp:inline distT="0" distB="0" distL="0" distR="0" wp14:anchorId="0717A18A" wp14:editId="399D16A3">
+            <wp:extent cx="5943600" cy="4061460"/>
+            <wp:effectExtent l="0" t="0" r="0" b="0"/>
+            <wp:docPr id="19" name="Picture 19"/>
             <wp:cNvGraphicFramePr>
               <a:graphicFrameLocks xmlns:a="http://schemas.openxmlformats.org/drawingml/2006/main" noChangeAspect="1"/>
             </wp:cNvGraphicFramePr>
@@ -3682,7 +4268,7 @@
                   <pic:spPr>
                     <a:xfrm>
                       <a:off x="0" y="0"/>
-                      <a:ext cx="5943600" cy="3231515"/>
+                      <a:ext cx="5943600" cy="4061460"/>
                     </a:xfrm>
                     <a:prstGeom prst="rect">
                       <a:avLst/>
@@ -3697,55 +4283,76 @@
     </w:p>
     <w:p>
       <w:pPr>
-        <w:rPr>
-          <w:rFonts w:ascii="Times New Roman" w:hAnsi="Times New Roman" w:cs="Times New Roman"/>
-          <w:b/>
-          <w:sz w:val="24"/>
-          <w:szCs w:val="24"/>
-        </w:rPr>
-      </w:pPr>
-    </w:p>
-    <w:p>
-      <w:pPr>
-        <w:rPr>
-          <w:rFonts w:ascii="Times New Roman" w:hAnsi="Times New Roman" w:cs="Times New Roman"/>
-          <w:b/>
-          <w:sz w:val="24"/>
-          <w:szCs w:val="24"/>
-        </w:rPr>
-      </w:pPr>
-    </w:p>
-    <w:p>
-      <w:pPr>
-        <w:rPr>
-          <w:rFonts w:ascii="Times New Roman" w:hAnsi="Times New Roman" w:cs="Times New Roman"/>
-          <w:b/>
-          <w:sz w:val="24"/>
-          <w:szCs w:val="24"/>
-        </w:rPr>
-      </w:pPr>
-      <w:r>
-        <w:rPr>
-          <w:rFonts w:ascii="Times New Roman" w:hAnsi="Times New Roman" w:cs="Times New Roman"/>
-          <w:b/>
-          <w:sz w:val="24"/>
-          <w:szCs w:val="24"/>
-        </w:rPr>
-        <w:lastRenderedPageBreak/>
-        <w:t xml:space="preserve">Cart View from </w:t>
-      </w:r>
-      <w:r>
-        <w:rPr>
-          <w:rFonts w:ascii="Times New Roman" w:hAnsi="Times New Roman" w:cs="Times New Roman"/>
-          <w:b/>
-          <w:sz w:val="24"/>
-          <w:szCs w:val="24"/>
-        </w:rPr>
-        <w:t>home:</w:t>
-      </w:r>
-    </w:p>
-    <w:p>
-      <w:pPr>
+        <w:jc w:val="both"/>
+        <w:rPr>
+          <w:rFonts w:ascii="Times New Roman" w:hAnsi="Times New Roman" w:cs="Times New Roman"/>
+          <w:b/>
+          <w:sz w:val="24"/>
+          <w:szCs w:val="24"/>
+        </w:rPr>
+      </w:pPr>
+    </w:p>
+    <w:p>
+      <w:pPr>
+        <w:jc w:val="both"/>
+        <w:rPr>
+          <w:rFonts w:ascii="Times New Roman" w:hAnsi="Times New Roman" w:cs="Times New Roman"/>
+          <w:b/>
+          <w:sz w:val="24"/>
+          <w:szCs w:val="24"/>
+        </w:rPr>
+      </w:pPr>
+      <w:r>
+        <w:rPr>
+          <w:rFonts w:ascii="Times New Roman" w:hAnsi="Times New Roman" w:cs="Times New Roman"/>
+          <w:b/>
+          <w:sz w:val="24"/>
+          <w:szCs w:val="24"/>
+        </w:rPr>
+        <w:t xml:space="preserve">For </w:t>
+      </w:r>
+      <w:r>
+        <w:rPr>
+          <w:rFonts w:ascii="Times New Roman" w:hAnsi="Times New Roman" w:cs="Times New Roman"/>
+          <w:b/>
+          <w:sz w:val="24"/>
+          <w:szCs w:val="24"/>
+        </w:rPr>
+        <w:t>Customers</w:t>
+      </w:r>
+      <w:r>
+        <w:rPr>
+          <w:rFonts w:ascii="Times New Roman" w:hAnsi="Times New Roman" w:cs="Times New Roman"/>
+          <w:b/>
+          <w:sz w:val="24"/>
+          <w:szCs w:val="24"/>
+        </w:rPr>
+        <w:t>:</w:t>
+      </w:r>
+    </w:p>
+    <w:p>
+      <w:pPr>
+        <w:jc w:val="both"/>
+        <w:rPr>
+          <w:rFonts w:ascii="Times New Roman" w:hAnsi="Times New Roman" w:cs="Times New Roman"/>
+          <w:b/>
+          <w:sz w:val="24"/>
+          <w:szCs w:val="24"/>
+        </w:rPr>
+      </w:pPr>
+      <w:r>
+        <w:rPr>
+          <w:rFonts w:ascii="Times New Roman" w:hAnsi="Times New Roman" w:cs="Times New Roman"/>
+          <w:b/>
+          <w:sz w:val="24"/>
+          <w:szCs w:val="24"/>
+        </w:rPr>
+        <w:t>Browse View:</w:t>
+      </w:r>
+    </w:p>
+    <w:p>
+      <w:pPr>
+        <w:jc w:val="both"/>
         <w:rPr>
           <w:rFonts w:ascii="Times New Roman" w:hAnsi="Times New Roman" w:cs="Times New Roman"/>
           <w:b/>
@@ -3761,10 +4368,10 @@
           <w:szCs w:val="24"/>
         </w:rPr>
         <w:drawing>
-          <wp:inline distT="0" distB="0" distL="0" distR="0" wp14:anchorId="1A06F357" wp14:editId="1E85EFAC">
-            <wp:extent cx="5943600" cy="3143885"/>
-            <wp:effectExtent l="0" t="0" r="0" b="0"/>
-            <wp:docPr id="23" name="Picture 23"/>
+          <wp:inline distT="0" distB="0" distL="0" distR="0" wp14:anchorId="4522C2F2" wp14:editId="372B66F1">
+            <wp:extent cx="4779172" cy="2598420"/>
+            <wp:effectExtent l="0" t="0" r="2540" b="0"/>
+            <wp:docPr id="20" name="Picture 20"/>
             <wp:cNvGraphicFramePr>
               <a:graphicFrameLocks xmlns:a="http://schemas.openxmlformats.org/drawingml/2006/main" noChangeAspect="1"/>
             </wp:cNvGraphicFramePr>
@@ -3784,7 +4391,7 @@
                   <pic:spPr>
                     <a:xfrm>
                       <a:off x="0" y="0"/>
-                      <a:ext cx="5943600" cy="3143885"/>
+                      <a:ext cx="4801320" cy="2610462"/>
                     </a:xfrm>
                     <a:prstGeom prst="rect">
                       <a:avLst/>
@@ -3799,35 +4406,28 @@
     </w:p>
     <w:p>
       <w:pPr>
-        <w:rPr>
-          <w:rFonts w:ascii="Times New Roman" w:hAnsi="Times New Roman" w:cs="Times New Roman"/>
-          <w:b/>
-          <w:sz w:val="24"/>
-          <w:szCs w:val="24"/>
-        </w:rPr>
-      </w:pPr>
-    </w:p>
-    <w:p>
-      <w:pPr>
-        <w:rPr>
-          <w:rFonts w:ascii="Times New Roman" w:hAnsi="Times New Roman" w:cs="Times New Roman"/>
-          <w:b/>
-          <w:sz w:val="24"/>
-          <w:szCs w:val="24"/>
-        </w:rPr>
-      </w:pPr>
-      <w:r>
-        <w:rPr>
-          <w:rFonts w:ascii="Times New Roman" w:hAnsi="Times New Roman" w:cs="Times New Roman"/>
-          <w:b/>
-          <w:sz w:val="24"/>
-          <w:szCs w:val="24"/>
-        </w:rPr>
-        <w:t xml:space="preserve">If user has no items in cart: </w:t>
-      </w:r>
-    </w:p>
-    <w:p>
-      <w:pPr>
+        <w:jc w:val="both"/>
+        <w:rPr>
+          <w:rFonts w:ascii="Times New Roman" w:hAnsi="Times New Roman" w:cs="Times New Roman"/>
+          <w:b/>
+          <w:sz w:val="24"/>
+          <w:szCs w:val="24"/>
+        </w:rPr>
+      </w:pPr>
+      <w:r>
+        <w:rPr>
+          <w:rFonts w:ascii="Times New Roman" w:hAnsi="Times New Roman" w:cs="Times New Roman"/>
+          <w:b/>
+          <w:sz w:val="24"/>
+          <w:szCs w:val="24"/>
+        </w:rPr>
+        <w:lastRenderedPageBreak/>
+        <w:t>Product View:</w:t>
+      </w:r>
+    </w:p>
+    <w:p>
+      <w:pPr>
+        <w:jc w:val="both"/>
         <w:rPr>
           <w:rFonts w:ascii="Times New Roman" w:hAnsi="Times New Roman" w:cs="Times New Roman"/>
           <w:b/>
@@ -3843,10 +4443,10 @@
           <w:szCs w:val="24"/>
         </w:rPr>
         <w:drawing>
-          <wp:inline distT="0" distB="0" distL="0" distR="0" wp14:anchorId="3BABEC7B" wp14:editId="46F7DB5C">
-            <wp:extent cx="5943600" cy="3708400"/>
-            <wp:effectExtent l="0" t="0" r="0" b="6350"/>
-            <wp:docPr id="24" name="Picture 24"/>
+          <wp:inline distT="0" distB="0" distL="0" distR="0" wp14:anchorId="09FFDF02" wp14:editId="18820E46">
+            <wp:extent cx="5943600" cy="3221990"/>
+            <wp:effectExtent l="0" t="0" r="0" b="0"/>
+            <wp:docPr id="21" name="Picture 21"/>
             <wp:cNvGraphicFramePr>
               <a:graphicFrameLocks xmlns:a="http://schemas.openxmlformats.org/drawingml/2006/main" noChangeAspect="1"/>
             </wp:cNvGraphicFramePr>
@@ -3866,7 +4466,7 @@
                   <pic:spPr>
                     <a:xfrm>
                       <a:off x="0" y="0"/>
-                      <a:ext cx="5943600" cy="3708400"/>
+                      <a:ext cx="5943600" cy="3221990"/>
                     </a:xfrm>
                     <a:prstGeom prst="rect">
                       <a:avLst/>
@@ -3881,70 +4481,46 @@
     </w:p>
     <w:p>
       <w:pPr>
-        <w:rPr>
-          <w:rFonts w:ascii="Times New Roman" w:hAnsi="Times New Roman" w:cs="Times New Roman"/>
-          <w:b/>
-          <w:sz w:val="24"/>
-          <w:szCs w:val="24"/>
-        </w:rPr>
-      </w:pPr>
-    </w:p>
-    <w:p>
-      <w:pPr>
-        <w:rPr>
-          <w:rFonts w:ascii="Times New Roman" w:hAnsi="Times New Roman" w:cs="Times New Roman"/>
-          <w:b/>
-          <w:sz w:val="24"/>
-          <w:szCs w:val="24"/>
-        </w:rPr>
-      </w:pPr>
-      <w:r>
-        <w:rPr>
-          <w:rFonts w:ascii="Times New Roman" w:hAnsi="Times New Roman" w:cs="Times New Roman"/>
-          <w:b/>
-          <w:sz w:val="24"/>
-          <w:szCs w:val="24"/>
-        </w:rPr>
-        <w:lastRenderedPageBreak/>
-        <w:t>When user adds item to cart, logs-out and comes back to see his cart of previous session</w:t>
-      </w:r>
-      <w:r>
-        <w:rPr>
-          <w:rFonts w:ascii="Times New Roman" w:hAnsi="Times New Roman" w:cs="Times New Roman"/>
-          <w:b/>
-          <w:sz w:val="24"/>
-          <w:szCs w:val="24"/>
-        </w:rPr>
-        <w:t>:</w:t>
-      </w:r>
-    </w:p>
-    <w:p>
-      <w:pPr>
-        <w:pStyle w:val="ListParagraph"/>
-        <w:numPr>
-          <w:ilvl w:val="0"/>
-          <w:numId w:val="5"/>
-        </w:numPr>
-        <w:rPr>
-          <w:rFonts w:ascii="Times New Roman" w:hAnsi="Times New Roman" w:cs="Times New Roman"/>
-          <w:b/>
-          <w:sz w:val="24"/>
-          <w:szCs w:val="24"/>
-        </w:rPr>
-      </w:pPr>
-      <w:r>
-        <w:rPr>
-          <w:rFonts w:ascii="Times New Roman" w:hAnsi="Times New Roman" w:cs="Times New Roman"/>
-          <w:b/>
-          <w:sz w:val="24"/>
-          <w:szCs w:val="24"/>
-        </w:rPr>
-        <w:t>User logs out after adding:</w:t>
-      </w:r>
-    </w:p>
-    <w:p>
-      <w:pPr>
-        <w:pStyle w:val="ListParagraph"/>
+        <w:jc w:val="both"/>
+        <w:rPr>
+          <w:rFonts w:ascii="Times New Roman" w:hAnsi="Times New Roman" w:cs="Times New Roman"/>
+          <w:b/>
+          <w:sz w:val="24"/>
+          <w:szCs w:val="24"/>
+        </w:rPr>
+      </w:pPr>
+    </w:p>
+    <w:p>
+      <w:pPr>
+        <w:rPr>
+          <w:rFonts w:ascii="Times New Roman" w:hAnsi="Times New Roman" w:cs="Times New Roman"/>
+          <w:b/>
+          <w:sz w:val="24"/>
+          <w:szCs w:val="24"/>
+        </w:rPr>
+      </w:pPr>
+      <w:r>
+        <w:rPr>
+          <w:rFonts w:ascii="Times New Roman" w:hAnsi="Times New Roman" w:cs="Times New Roman"/>
+          <w:b/>
+          <w:sz w:val="24"/>
+          <w:szCs w:val="24"/>
+        </w:rPr>
+        <w:t xml:space="preserve">Cart View: </w:t>
+      </w:r>
+      <w:r>
+        <w:rPr>
+          <w:rFonts w:ascii="Times New Roman" w:hAnsi="Times New Roman" w:cs="Times New Roman"/>
+          <w:b/>
+          <w:sz w:val="24"/>
+          <w:szCs w:val="24"/>
+        </w:rPr>
+        <w:br/>
+        <w:t>when user added 3 iPhones</w:t>
+      </w:r>
+    </w:p>
+    <w:p>
+      <w:pPr>
         <w:rPr>
           <w:rFonts w:ascii="Times New Roman" w:hAnsi="Times New Roman" w:cs="Times New Roman"/>
           <w:b/>
@@ -3960,10 +4536,10 @@
           <w:szCs w:val="24"/>
         </w:rPr>
         <w:drawing>
-          <wp:inline distT="0" distB="0" distL="0" distR="0" wp14:anchorId="4384D650" wp14:editId="4F81C08E">
-            <wp:extent cx="5943600" cy="3194685"/>
-            <wp:effectExtent l="0" t="0" r="0" b="5715"/>
-            <wp:docPr id="25" name="Picture 25"/>
+          <wp:inline distT="0" distB="0" distL="0" distR="0" wp14:anchorId="49019ADD" wp14:editId="3E403523">
+            <wp:extent cx="5943600" cy="3231515"/>
+            <wp:effectExtent l="0" t="0" r="0" b="6985"/>
+            <wp:docPr id="22" name="Picture 22"/>
             <wp:cNvGraphicFramePr>
               <a:graphicFrameLocks xmlns:a="http://schemas.openxmlformats.org/drawingml/2006/main" noChangeAspect="1"/>
             </wp:cNvGraphicFramePr>
@@ -3983,7 +4559,7 @@
                   <pic:spPr>
                     <a:xfrm>
                       <a:off x="0" y="0"/>
-                      <a:ext cx="5943600" cy="3194685"/>
+                      <a:ext cx="5943600" cy="3231515"/>
                     </a:xfrm>
                     <a:prstGeom prst="rect">
                       <a:avLst/>
@@ -3998,42 +4574,55 @@
     </w:p>
     <w:p>
       <w:pPr>
-        <w:pStyle w:val="ListParagraph"/>
-        <w:rPr>
-          <w:rFonts w:ascii="Times New Roman" w:hAnsi="Times New Roman" w:cs="Times New Roman"/>
-          <w:b/>
-          <w:sz w:val="24"/>
-          <w:szCs w:val="24"/>
-        </w:rPr>
-      </w:pPr>
-    </w:p>
-    <w:p>
-      <w:pPr>
-        <w:pStyle w:val="ListParagraph"/>
-        <w:numPr>
-          <w:ilvl w:val="0"/>
-          <w:numId w:val="5"/>
-        </w:numPr>
-        <w:rPr>
-          <w:rFonts w:ascii="Times New Roman" w:hAnsi="Times New Roman" w:cs="Times New Roman"/>
-          <w:b/>
-          <w:sz w:val="24"/>
-          <w:szCs w:val="24"/>
-        </w:rPr>
-      </w:pPr>
-      <w:r>
-        <w:rPr>
-          <w:rFonts w:ascii="Times New Roman" w:hAnsi="Times New Roman" w:cs="Times New Roman"/>
-          <w:b/>
-          <w:sz w:val="24"/>
-          <w:szCs w:val="24"/>
-        </w:rPr>
-        <w:t>Cart when he comes back</w:t>
-      </w:r>
-    </w:p>
-    <w:p>
-      <w:pPr>
-        <w:pStyle w:val="ListParagraph"/>
+        <w:rPr>
+          <w:rFonts w:ascii="Times New Roman" w:hAnsi="Times New Roman" w:cs="Times New Roman"/>
+          <w:b/>
+          <w:sz w:val="24"/>
+          <w:szCs w:val="24"/>
+        </w:rPr>
+      </w:pPr>
+    </w:p>
+    <w:p>
+      <w:pPr>
+        <w:rPr>
+          <w:rFonts w:ascii="Times New Roman" w:hAnsi="Times New Roman" w:cs="Times New Roman"/>
+          <w:b/>
+          <w:sz w:val="24"/>
+          <w:szCs w:val="24"/>
+        </w:rPr>
+      </w:pPr>
+    </w:p>
+    <w:p>
+      <w:pPr>
+        <w:rPr>
+          <w:rFonts w:ascii="Times New Roman" w:hAnsi="Times New Roman" w:cs="Times New Roman"/>
+          <w:b/>
+          <w:sz w:val="24"/>
+          <w:szCs w:val="24"/>
+        </w:rPr>
+      </w:pPr>
+      <w:r>
+        <w:rPr>
+          <w:rFonts w:ascii="Times New Roman" w:hAnsi="Times New Roman" w:cs="Times New Roman"/>
+          <w:b/>
+          <w:sz w:val="24"/>
+          <w:szCs w:val="24"/>
+        </w:rPr>
+        <w:lastRenderedPageBreak/>
+        <w:t xml:space="preserve">Cart View from </w:t>
+      </w:r>
+      <w:r>
+        <w:rPr>
+          <w:rFonts w:ascii="Times New Roman" w:hAnsi="Times New Roman" w:cs="Times New Roman"/>
+          <w:b/>
+          <w:sz w:val="24"/>
+          <w:szCs w:val="24"/>
+        </w:rPr>
+        <w:t>home:</w:t>
+      </w:r>
+    </w:p>
+    <w:p>
+      <w:pPr>
         <w:rPr>
           <w:rFonts w:ascii="Times New Roman" w:hAnsi="Times New Roman" w:cs="Times New Roman"/>
           <w:b/>
@@ -4049,10 +4638,10 @@
           <w:szCs w:val="24"/>
         </w:rPr>
         <w:drawing>
-          <wp:inline distT="0" distB="0" distL="0" distR="0" wp14:anchorId="0137AF73" wp14:editId="6F368E16">
-            <wp:extent cx="5943600" cy="3194685"/>
-            <wp:effectExtent l="0" t="0" r="0" b="5715"/>
-            <wp:docPr id="26" name="Picture 26"/>
+          <wp:inline distT="0" distB="0" distL="0" distR="0" wp14:anchorId="1A06F357" wp14:editId="1E85EFAC">
+            <wp:extent cx="5943600" cy="3143885"/>
+            <wp:effectExtent l="0" t="0" r="0" b="0"/>
+            <wp:docPr id="23" name="Picture 23"/>
             <wp:cNvGraphicFramePr>
               <a:graphicFrameLocks xmlns:a="http://schemas.openxmlformats.org/drawingml/2006/main" noChangeAspect="1"/>
             </wp:cNvGraphicFramePr>
@@ -4072,7 +4661,7 @@
                   <pic:spPr>
                     <a:xfrm>
                       <a:off x="0" y="0"/>
-                      <a:ext cx="5943600" cy="3194685"/>
+                      <a:ext cx="5943600" cy="3143885"/>
                     </a:xfrm>
                     <a:prstGeom prst="rect">
                       <a:avLst/>
@@ -4084,75 +4673,35 @@
           </wp:inline>
         </w:drawing>
       </w:r>
-      <w:r>
-        <w:rPr>
-          <w:rFonts w:ascii="Times New Roman" w:hAnsi="Times New Roman" w:cs="Times New Roman"/>
-          <w:b/>
-          <w:sz w:val="24"/>
-          <w:szCs w:val="24"/>
-        </w:rPr>
-        <w:t xml:space="preserve"> </w:t>
-      </w:r>
-    </w:p>
-    <w:p>
-      <w:pPr>
-        <w:rPr>
-          <w:rFonts w:ascii="Times New Roman" w:hAnsi="Times New Roman" w:cs="Times New Roman"/>
-          <w:b/>
-          <w:sz w:val="24"/>
-          <w:szCs w:val="24"/>
-        </w:rPr>
-      </w:pPr>
-    </w:p>
-    <w:p>
-      <w:pPr>
-        <w:rPr>
-          <w:rFonts w:ascii="Times New Roman" w:hAnsi="Times New Roman" w:cs="Times New Roman"/>
-          <w:b/>
-          <w:sz w:val="24"/>
-          <w:szCs w:val="24"/>
-        </w:rPr>
-      </w:pPr>
-    </w:p>
-    <w:p>
-      <w:pPr>
-        <w:rPr>
-          <w:rFonts w:ascii="Times New Roman" w:hAnsi="Times New Roman" w:cs="Times New Roman"/>
-          <w:b/>
-          <w:sz w:val="24"/>
-          <w:szCs w:val="24"/>
-        </w:rPr>
-      </w:pPr>
-    </w:p>
-    <w:p>
-      <w:pPr>
-        <w:rPr>
-          <w:rFonts w:ascii="Times New Roman" w:hAnsi="Times New Roman" w:cs="Times New Roman"/>
-          <w:b/>
-          <w:sz w:val="24"/>
-          <w:szCs w:val="24"/>
-        </w:rPr>
-      </w:pPr>
-      <w:r>
-        <w:rPr>
-          <w:rFonts w:ascii="Times New Roman" w:hAnsi="Times New Roman" w:cs="Times New Roman"/>
-          <w:b/>
-          <w:sz w:val="24"/>
-          <w:szCs w:val="24"/>
-        </w:rPr>
-        <w:lastRenderedPageBreak/>
-        <w:t>Purchase:</w:t>
-      </w:r>
-    </w:p>
-    <w:p>
-      <w:pPr>
-        <w:rPr>
-          <w:rFonts w:ascii="Times New Roman" w:hAnsi="Times New Roman" w:cs="Times New Roman"/>
-          <w:b/>
-          <w:sz w:val="24"/>
-          <w:szCs w:val="24"/>
-        </w:rPr>
-      </w:pPr>
+    </w:p>
+    <w:p>
+      <w:pPr>
+        <w:rPr>
+          <w:rFonts w:ascii="Times New Roman" w:hAnsi="Times New Roman" w:cs="Times New Roman"/>
+          <w:b/>
+          <w:sz w:val="24"/>
+          <w:szCs w:val="24"/>
+        </w:rPr>
+      </w:pPr>
+    </w:p>
+    <w:p>
+      <w:pPr>
+        <w:rPr>
+          <w:rFonts w:ascii="Times New Roman" w:hAnsi="Times New Roman" w:cs="Times New Roman"/>
+          <w:b/>
+          <w:sz w:val="24"/>
+          <w:szCs w:val="24"/>
+        </w:rPr>
+      </w:pPr>
+      <w:r>
+        <w:rPr>
+          <w:rFonts w:ascii="Times New Roman" w:hAnsi="Times New Roman" w:cs="Times New Roman"/>
+          <w:b/>
+          <w:sz w:val="24"/>
+          <w:szCs w:val="24"/>
+        </w:rPr>
+        <w:t xml:space="preserve">If user has no items in cart: </w:t>
+      </w:r>
     </w:p>
     <w:p>
       <w:pPr>
@@ -4171,10 +4720,10 @@
           <w:szCs w:val="24"/>
         </w:rPr>
         <w:drawing>
-          <wp:inline distT="0" distB="0" distL="0" distR="0" wp14:anchorId="22E79681" wp14:editId="3E1F0C99">
-            <wp:extent cx="5943600" cy="5259070"/>
-            <wp:effectExtent l="0" t="0" r="0" b="0"/>
-            <wp:docPr id="27" name="Picture 27"/>
+          <wp:inline distT="0" distB="0" distL="0" distR="0" wp14:anchorId="3BABEC7B" wp14:editId="46F7DB5C">
+            <wp:extent cx="5943600" cy="3708400"/>
+            <wp:effectExtent l="0" t="0" r="0" b="6350"/>
+            <wp:docPr id="24" name="Picture 24"/>
             <wp:cNvGraphicFramePr>
               <a:graphicFrameLocks xmlns:a="http://schemas.openxmlformats.org/drawingml/2006/main" noChangeAspect="1"/>
             </wp:cNvGraphicFramePr>
@@ -4194,7 +4743,7 @@
                   <pic:spPr>
                     <a:xfrm>
                       <a:off x="0" y="0"/>
-                      <a:ext cx="5943600" cy="5259070"/>
+                      <a:ext cx="5943600" cy="3708400"/>
                     </a:xfrm>
                     <a:prstGeom prst="rect">
                       <a:avLst/>
@@ -4226,76 +4775,6 @@
           <w:szCs w:val="24"/>
         </w:rPr>
       </w:pPr>
-    </w:p>
-    <w:p>
-      <w:pPr>
-        <w:rPr>
-          <w:rFonts w:ascii="Times New Roman" w:hAnsi="Times New Roman" w:cs="Times New Roman"/>
-          <w:b/>
-          <w:sz w:val="24"/>
-          <w:szCs w:val="24"/>
-        </w:rPr>
-      </w:pPr>
-    </w:p>
-    <w:p>
-      <w:pPr>
-        <w:rPr>
-          <w:rFonts w:ascii="Times New Roman" w:hAnsi="Times New Roman" w:cs="Times New Roman"/>
-          <w:b/>
-          <w:sz w:val="24"/>
-          <w:szCs w:val="24"/>
-        </w:rPr>
-      </w:pPr>
-    </w:p>
-    <w:p>
-      <w:pPr>
-        <w:rPr>
-          <w:rFonts w:ascii="Times New Roman" w:hAnsi="Times New Roman" w:cs="Times New Roman"/>
-          <w:b/>
-          <w:sz w:val="24"/>
-          <w:szCs w:val="24"/>
-        </w:rPr>
-      </w:pPr>
-    </w:p>
-    <w:p>
-      <w:pPr>
-        <w:rPr>
-          <w:rFonts w:ascii="Times New Roman" w:hAnsi="Times New Roman" w:cs="Times New Roman"/>
-          <w:b/>
-          <w:sz w:val="24"/>
-          <w:szCs w:val="24"/>
-        </w:rPr>
-      </w:pPr>
-    </w:p>
-    <w:p>
-      <w:pPr>
-        <w:rPr>
-          <w:rFonts w:ascii="Times New Roman" w:hAnsi="Times New Roman" w:cs="Times New Roman"/>
-          <w:b/>
-          <w:sz w:val="24"/>
-          <w:szCs w:val="24"/>
-        </w:rPr>
-      </w:pPr>
-    </w:p>
-    <w:p>
-      <w:pPr>
-        <w:rPr>
-          <w:rFonts w:ascii="Times New Roman" w:hAnsi="Times New Roman" w:cs="Times New Roman"/>
-          <w:b/>
-          <w:sz w:val="24"/>
-          <w:szCs w:val="24"/>
-        </w:rPr>
-      </w:pPr>
-    </w:p>
-    <w:p>
-      <w:pPr>
-        <w:rPr>
-          <w:rFonts w:ascii="Times New Roman" w:hAnsi="Times New Roman" w:cs="Times New Roman"/>
-          <w:b/>
-          <w:sz w:val="24"/>
-          <w:szCs w:val="24"/>
-        </w:rPr>
-      </w:pPr>
       <w:r>
         <w:rPr>
           <w:rFonts w:ascii="Times New Roman" w:hAnsi="Times New Roman" w:cs="Times New Roman"/>
@@ -4304,21 +4783,45 @@
           <w:szCs w:val="24"/>
         </w:rPr>
         <w:lastRenderedPageBreak/>
-        <w:t>Order History View:</w:t>
-      </w:r>
-    </w:p>
-    <w:p>
-      <w:pPr>
-        <w:rPr>
-          <w:rFonts w:ascii="Times New Roman" w:hAnsi="Times New Roman" w:cs="Times New Roman"/>
-          <w:b/>
-          <w:sz w:val="24"/>
-          <w:szCs w:val="24"/>
-        </w:rPr>
-      </w:pPr>
-    </w:p>
-    <w:p>
-      <w:pPr>
+        <w:t>When user adds item to cart, logs-out and comes back to see his cart of previous session</w:t>
+      </w:r>
+      <w:r>
+        <w:rPr>
+          <w:rFonts w:ascii="Times New Roman" w:hAnsi="Times New Roman" w:cs="Times New Roman"/>
+          <w:b/>
+          <w:sz w:val="24"/>
+          <w:szCs w:val="24"/>
+        </w:rPr>
+        <w:t>:</w:t>
+      </w:r>
+    </w:p>
+    <w:p>
+      <w:pPr>
+        <w:pStyle w:val="ListParagraph"/>
+        <w:numPr>
+          <w:ilvl w:val="0"/>
+          <w:numId w:val="5"/>
+        </w:numPr>
+        <w:rPr>
+          <w:rFonts w:ascii="Times New Roman" w:hAnsi="Times New Roman" w:cs="Times New Roman"/>
+          <w:b/>
+          <w:sz w:val="24"/>
+          <w:szCs w:val="24"/>
+        </w:rPr>
+      </w:pPr>
+      <w:r>
+        <w:rPr>
+          <w:rFonts w:ascii="Times New Roman" w:hAnsi="Times New Roman" w:cs="Times New Roman"/>
+          <w:b/>
+          <w:sz w:val="24"/>
+          <w:szCs w:val="24"/>
+        </w:rPr>
+        <w:t>User logs out after adding:</w:t>
+      </w:r>
+    </w:p>
+    <w:p>
+      <w:pPr>
+        <w:pStyle w:val="ListParagraph"/>
         <w:rPr>
           <w:rFonts w:ascii="Times New Roman" w:hAnsi="Times New Roman" w:cs="Times New Roman"/>
           <w:b/>
@@ -4334,10 +4837,10 @@
           <w:szCs w:val="24"/>
         </w:rPr>
         <w:drawing>
-          <wp:inline distT="0" distB="0" distL="0" distR="0" wp14:anchorId="368995B4" wp14:editId="746ED31C">
-            <wp:extent cx="5943600" cy="5746750"/>
-            <wp:effectExtent l="0" t="0" r="0" b="6350"/>
-            <wp:docPr id="28" name="Picture 28"/>
+          <wp:inline distT="0" distB="0" distL="0" distR="0" wp14:anchorId="4384D650" wp14:editId="4F81C08E">
+            <wp:extent cx="5943600" cy="3194685"/>
+            <wp:effectExtent l="0" t="0" r="0" b="5715"/>
+            <wp:docPr id="25" name="Picture 25"/>
             <wp:cNvGraphicFramePr>
               <a:graphicFrameLocks xmlns:a="http://schemas.openxmlformats.org/drawingml/2006/main" noChangeAspect="1"/>
             </wp:cNvGraphicFramePr>
@@ -4357,7 +4860,7 @@
                   <pic:spPr>
                     <a:xfrm>
                       <a:off x="0" y="0"/>
-                      <a:ext cx="5943600" cy="5746750"/>
+                      <a:ext cx="5943600" cy="3194685"/>
                     </a:xfrm>
                     <a:prstGeom prst="rect">
                       <a:avLst/>
@@ -4372,130 +4875,61 @@
     </w:p>
     <w:p>
       <w:pPr>
-        <w:rPr>
-          <w:rFonts w:ascii="Times New Roman" w:hAnsi="Times New Roman" w:cs="Times New Roman"/>
-          <w:b/>
-          <w:sz w:val="24"/>
-          <w:szCs w:val="24"/>
-        </w:rPr>
-      </w:pPr>
-    </w:p>
-    <w:p>
-      <w:pPr>
-        <w:rPr>
-          <w:rFonts w:ascii="Times New Roman" w:hAnsi="Times New Roman" w:cs="Times New Roman"/>
-          <w:b/>
-          <w:sz w:val="24"/>
-          <w:szCs w:val="24"/>
-        </w:rPr>
-      </w:pPr>
-    </w:p>
-    <w:p>
-      <w:pPr>
-        <w:rPr>
-          <w:rFonts w:ascii="Times New Roman" w:hAnsi="Times New Roman" w:cs="Times New Roman"/>
-          <w:b/>
-          <w:sz w:val="24"/>
-          <w:szCs w:val="24"/>
-        </w:rPr>
-      </w:pPr>
-    </w:p>
-    <w:p>
-      <w:pPr>
-        <w:rPr>
-          <w:rFonts w:ascii="Times New Roman" w:hAnsi="Times New Roman" w:cs="Times New Roman"/>
-          <w:b/>
-          <w:sz w:val="24"/>
-          <w:szCs w:val="24"/>
-        </w:rPr>
-      </w:pPr>
-    </w:p>
-    <w:p>
-      <w:pPr>
-        <w:rPr>
-          <w:rFonts w:ascii="Times New Roman" w:hAnsi="Times New Roman" w:cs="Times New Roman"/>
-          <w:b/>
-          <w:sz w:val="24"/>
-          <w:szCs w:val="24"/>
-        </w:rPr>
-      </w:pPr>
-    </w:p>
-    <w:p>
-      <w:pPr>
-        <w:rPr>
-          <w:rFonts w:ascii="Times New Roman" w:hAnsi="Times New Roman" w:cs="Times New Roman"/>
-          <w:b/>
-          <w:sz w:val="24"/>
-          <w:szCs w:val="24"/>
-        </w:rPr>
-      </w:pPr>
-    </w:p>
-    <w:p>
-      <w:pPr>
-        <w:rPr>
-          <w:rFonts w:ascii="Times New Roman" w:hAnsi="Times New Roman" w:cs="Times New Roman"/>
-          <w:b/>
-          <w:sz w:val="24"/>
-          <w:szCs w:val="24"/>
-        </w:rPr>
-      </w:pPr>
-      <w:r>
-        <w:rPr>
-          <w:rFonts w:ascii="Times New Roman" w:hAnsi="Times New Roman" w:cs="Times New Roman"/>
-          <w:b/>
-          <w:sz w:val="24"/>
-          <w:szCs w:val="24"/>
-        </w:rPr>
-        <w:lastRenderedPageBreak/>
-        <w:t>For admin:</w:t>
-      </w:r>
-      <w:r>
-        <w:rPr>
-          <w:rFonts w:ascii="Times New Roman" w:hAnsi="Times New Roman" w:cs="Times New Roman"/>
-          <w:b/>
-          <w:sz w:val="24"/>
-          <w:szCs w:val="24"/>
-        </w:rPr>
-        <w:br/>
-      </w:r>
-    </w:p>
-    <w:p>
-      <w:pPr>
-        <w:rPr>
-          <w:rFonts w:ascii="Times New Roman" w:hAnsi="Times New Roman" w:cs="Times New Roman"/>
-          <w:b/>
-          <w:sz w:val="24"/>
-          <w:szCs w:val="24"/>
-        </w:rPr>
-      </w:pPr>
-      <w:r>
-        <w:rPr>
-          <w:rFonts w:ascii="Times New Roman" w:hAnsi="Times New Roman" w:cs="Times New Roman"/>
-          <w:b/>
-          <w:sz w:val="24"/>
-          <w:szCs w:val="24"/>
-        </w:rPr>
-        <w:t>Add item:</w:t>
-      </w:r>
-    </w:p>
-    <w:p>
-      <w:pPr>
-        <w:rPr>
-          <w:rFonts w:ascii="Times New Roman" w:hAnsi="Times New Roman" w:cs="Times New Roman"/>
-          <w:b/>
-          <w:sz w:val="24"/>
-          <w:szCs w:val="24"/>
-        </w:rPr>
-      </w:pPr>
-      <w:r>
-        <w:rPr>
+        <w:pStyle w:val="ListParagraph"/>
+        <w:rPr>
+          <w:rFonts w:ascii="Times New Roman" w:hAnsi="Times New Roman" w:cs="Times New Roman"/>
+          <w:b/>
+          <w:sz w:val="24"/>
+          <w:szCs w:val="24"/>
+        </w:rPr>
+      </w:pPr>
+    </w:p>
+    <w:p>
+      <w:pPr>
+        <w:pStyle w:val="ListParagraph"/>
+        <w:numPr>
+          <w:ilvl w:val="0"/>
+          <w:numId w:val="5"/>
+        </w:numPr>
+        <w:rPr>
+          <w:rFonts w:ascii="Times New Roman" w:hAnsi="Times New Roman" w:cs="Times New Roman"/>
+          <w:b/>
+          <w:sz w:val="24"/>
+          <w:szCs w:val="24"/>
+        </w:rPr>
+      </w:pPr>
+      <w:r>
+        <w:rPr>
+          <w:rFonts w:ascii="Times New Roman" w:hAnsi="Times New Roman" w:cs="Times New Roman"/>
+          <w:b/>
+          <w:sz w:val="24"/>
+          <w:szCs w:val="24"/>
+        </w:rPr>
+        <w:t>Cart when he comes back</w:t>
+      </w:r>
+    </w:p>
+    <w:p>
+      <w:pPr>
+        <w:pStyle w:val="ListParagraph"/>
+        <w:rPr>
+          <w:rFonts w:ascii="Times New Roman" w:hAnsi="Times New Roman" w:cs="Times New Roman"/>
+          <w:b/>
+          <w:sz w:val="24"/>
+          <w:szCs w:val="24"/>
+        </w:rPr>
+      </w:pPr>
+      <w:r>
+        <w:rPr>
+          <w:rFonts w:ascii="Times New Roman" w:hAnsi="Times New Roman" w:cs="Times New Roman"/>
           <w:noProof/>
+          <w:sz w:val="24"/>
+          <w:szCs w:val="24"/>
         </w:rPr>
         <w:drawing>
-          <wp:inline distT="0" distB="0" distL="0" distR="0" wp14:anchorId="2840F66E" wp14:editId="657650AC">
-            <wp:extent cx="5943600" cy="5222240"/>
-            <wp:effectExtent l="0" t="0" r="0" b="0"/>
-            <wp:docPr id="30" name="Picture 30"/>
+          <wp:inline distT="0" distB="0" distL="0" distR="0" wp14:anchorId="0137AF73" wp14:editId="6F368E16">
+            <wp:extent cx="5943600" cy="3194685"/>
+            <wp:effectExtent l="0" t="0" r="0" b="5715"/>
+            <wp:docPr id="26" name="Picture 26"/>
             <wp:cNvGraphicFramePr>
               <a:graphicFrameLocks xmlns:a="http://schemas.openxmlformats.org/drawingml/2006/main" noChangeAspect="1"/>
             </wp:cNvGraphicFramePr>
@@ -4515,6 +4949,452 @@
                   <pic:spPr>
                     <a:xfrm>
                       <a:off x="0" y="0"/>
+                      <a:ext cx="5943600" cy="3194685"/>
+                    </a:xfrm>
+                    <a:prstGeom prst="rect">
+                      <a:avLst/>
+                    </a:prstGeom>
+                  </pic:spPr>
+                </pic:pic>
+              </a:graphicData>
+            </a:graphic>
+          </wp:inline>
+        </w:drawing>
+      </w:r>
+      <w:r>
+        <w:rPr>
+          <w:rFonts w:ascii="Times New Roman" w:hAnsi="Times New Roman" w:cs="Times New Roman"/>
+          <w:b/>
+          <w:sz w:val="24"/>
+          <w:szCs w:val="24"/>
+        </w:rPr>
+        <w:t xml:space="preserve"> </w:t>
+      </w:r>
+    </w:p>
+    <w:p>
+      <w:pPr>
+        <w:rPr>
+          <w:rFonts w:ascii="Times New Roman" w:hAnsi="Times New Roman" w:cs="Times New Roman"/>
+          <w:b/>
+          <w:sz w:val="24"/>
+          <w:szCs w:val="24"/>
+        </w:rPr>
+      </w:pPr>
+    </w:p>
+    <w:p>
+      <w:pPr>
+        <w:rPr>
+          <w:rFonts w:ascii="Times New Roman" w:hAnsi="Times New Roman" w:cs="Times New Roman"/>
+          <w:b/>
+          <w:sz w:val="24"/>
+          <w:szCs w:val="24"/>
+        </w:rPr>
+      </w:pPr>
+    </w:p>
+    <w:p>
+      <w:pPr>
+        <w:rPr>
+          <w:rFonts w:ascii="Times New Roman" w:hAnsi="Times New Roman" w:cs="Times New Roman"/>
+          <w:b/>
+          <w:sz w:val="24"/>
+          <w:szCs w:val="24"/>
+        </w:rPr>
+      </w:pPr>
+    </w:p>
+    <w:p>
+      <w:pPr>
+        <w:rPr>
+          <w:rFonts w:ascii="Times New Roman" w:hAnsi="Times New Roman" w:cs="Times New Roman"/>
+          <w:b/>
+          <w:sz w:val="24"/>
+          <w:szCs w:val="24"/>
+        </w:rPr>
+      </w:pPr>
+      <w:r>
+        <w:rPr>
+          <w:rFonts w:ascii="Times New Roman" w:hAnsi="Times New Roman" w:cs="Times New Roman"/>
+          <w:b/>
+          <w:sz w:val="24"/>
+          <w:szCs w:val="24"/>
+        </w:rPr>
+        <w:lastRenderedPageBreak/>
+        <w:t>Purchase:</w:t>
+      </w:r>
+    </w:p>
+    <w:p>
+      <w:pPr>
+        <w:rPr>
+          <w:rFonts w:ascii="Times New Roman" w:hAnsi="Times New Roman" w:cs="Times New Roman"/>
+          <w:b/>
+          <w:sz w:val="24"/>
+          <w:szCs w:val="24"/>
+        </w:rPr>
+      </w:pPr>
+    </w:p>
+    <w:p>
+      <w:pPr>
+        <w:rPr>
+          <w:rFonts w:ascii="Times New Roman" w:hAnsi="Times New Roman" w:cs="Times New Roman"/>
+          <w:b/>
+          <w:sz w:val="24"/>
+          <w:szCs w:val="24"/>
+        </w:rPr>
+      </w:pPr>
+      <w:r>
+        <w:rPr>
+          <w:rFonts w:ascii="Times New Roman" w:hAnsi="Times New Roman" w:cs="Times New Roman"/>
+          <w:noProof/>
+          <w:sz w:val="24"/>
+          <w:szCs w:val="24"/>
+        </w:rPr>
+        <w:drawing>
+          <wp:inline distT="0" distB="0" distL="0" distR="0" wp14:anchorId="22E79681" wp14:editId="3E1F0C99">
+            <wp:extent cx="5943600" cy="5259070"/>
+            <wp:effectExtent l="0" t="0" r="0" b="0"/>
+            <wp:docPr id="27" name="Picture 27"/>
+            <wp:cNvGraphicFramePr>
+              <a:graphicFrameLocks xmlns:a="http://schemas.openxmlformats.org/drawingml/2006/main" noChangeAspect="1"/>
+            </wp:cNvGraphicFramePr>
+            <a:graphic xmlns:a="http://schemas.openxmlformats.org/drawingml/2006/main">
+              <a:graphicData uri="http://schemas.openxmlformats.org/drawingml/2006/picture">
+                <pic:pic xmlns:pic="http://schemas.openxmlformats.org/drawingml/2006/picture">
+                  <pic:nvPicPr>
+                    <pic:cNvPr id="1" name=""/>
+                    <pic:cNvPicPr/>
+                  </pic:nvPicPr>
+                  <pic:blipFill>
+                    <a:blip r:embed="rId30"/>
+                    <a:stretch>
+                      <a:fillRect/>
+                    </a:stretch>
+                  </pic:blipFill>
+                  <pic:spPr>
+                    <a:xfrm>
+                      <a:off x="0" y="0"/>
+                      <a:ext cx="5943600" cy="5259070"/>
+                    </a:xfrm>
+                    <a:prstGeom prst="rect">
+                      <a:avLst/>
+                    </a:prstGeom>
+                  </pic:spPr>
+                </pic:pic>
+              </a:graphicData>
+            </a:graphic>
+          </wp:inline>
+        </w:drawing>
+      </w:r>
+    </w:p>
+    <w:p>
+      <w:pPr>
+        <w:rPr>
+          <w:rFonts w:ascii="Times New Roman" w:hAnsi="Times New Roman" w:cs="Times New Roman"/>
+          <w:b/>
+          <w:sz w:val="24"/>
+          <w:szCs w:val="24"/>
+        </w:rPr>
+      </w:pPr>
+    </w:p>
+    <w:p>
+      <w:pPr>
+        <w:rPr>
+          <w:rFonts w:ascii="Times New Roman" w:hAnsi="Times New Roman" w:cs="Times New Roman"/>
+          <w:b/>
+          <w:sz w:val="24"/>
+          <w:szCs w:val="24"/>
+        </w:rPr>
+      </w:pPr>
+    </w:p>
+    <w:p>
+      <w:pPr>
+        <w:rPr>
+          <w:rFonts w:ascii="Times New Roman" w:hAnsi="Times New Roman" w:cs="Times New Roman"/>
+          <w:b/>
+          <w:sz w:val="24"/>
+          <w:szCs w:val="24"/>
+        </w:rPr>
+      </w:pPr>
+    </w:p>
+    <w:p>
+      <w:pPr>
+        <w:rPr>
+          <w:rFonts w:ascii="Times New Roman" w:hAnsi="Times New Roman" w:cs="Times New Roman"/>
+          <w:b/>
+          <w:sz w:val="24"/>
+          <w:szCs w:val="24"/>
+        </w:rPr>
+      </w:pPr>
+    </w:p>
+    <w:p>
+      <w:pPr>
+        <w:rPr>
+          <w:rFonts w:ascii="Times New Roman" w:hAnsi="Times New Roman" w:cs="Times New Roman"/>
+          <w:b/>
+          <w:sz w:val="24"/>
+          <w:szCs w:val="24"/>
+        </w:rPr>
+      </w:pPr>
+    </w:p>
+    <w:p>
+      <w:pPr>
+        <w:rPr>
+          <w:rFonts w:ascii="Times New Roman" w:hAnsi="Times New Roman" w:cs="Times New Roman"/>
+          <w:b/>
+          <w:sz w:val="24"/>
+          <w:szCs w:val="24"/>
+        </w:rPr>
+      </w:pPr>
+    </w:p>
+    <w:p>
+      <w:pPr>
+        <w:rPr>
+          <w:rFonts w:ascii="Times New Roman" w:hAnsi="Times New Roman" w:cs="Times New Roman"/>
+          <w:b/>
+          <w:sz w:val="24"/>
+          <w:szCs w:val="24"/>
+        </w:rPr>
+      </w:pPr>
+    </w:p>
+    <w:p>
+      <w:pPr>
+        <w:rPr>
+          <w:rFonts w:ascii="Times New Roman" w:hAnsi="Times New Roman" w:cs="Times New Roman"/>
+          <w:b/>
+          <w:sz w:val="24"/>
+          <w:szCs w:val="24"/>
+        </w:rPr>
+      </w:pPr>
+    </w:p>
+    <w:p>
+      <w:pPr>
+        <w:rPr>
+          <w:rFonts w:ascii="Times New Roman" w:hAnsi="Times New Roman" w:cs="Times New Roman"/>
+          <w:b/>
+          <w:sz w:val="24"/>
+          <w:szCs w:val="24"/>
+        </w:rPr>
+      </w:pPr>
+      <w:r>
+        <w:rPr>
+          <w:rFonts w:ascii="Times New Roman" w:hAnsi="Times New Roman" w:cs="Times New Roman"/>
+          <w:b/>
+          <w:sz w:val="24"/>
+          <w:szCs w:val="24"/>
+        </w:rPr>
+        <w:lastRenderedPageBreak/>
+        <w:t>Order History View:</w:t>
+      </w:r>
+    </w:p>
+    <w:p>
+      <w:pPr>
+        <w:rPr>
+          <w:rFonts w:ascii="Times New Roman" w:hAnsi="Times New Roman" w:cs="Times New Roman"/>
+          <w:b/>
+          <w:sz w:val="24"/>
+          <w:szCs w:val="24"/>
+        </w:rPr>
+      </w:pPr>
+    </w:p>
+    <w:p>
+      <w:pPr>
+        <w:rPr>
+          <w:rFonts w:ascii="Times New Roman" w:hAnsi="Times New Roman" w:cs="Times New Roman"/>
+          <w:b/>
+          <w:sz w:val="24"/>
+          <w:szCs w:val="24"/>
+        </w:rPr>
+      </w:pPr>
+      <w:r>
+        <w:rPr>
+          <w:rFonts w:ascii="Times New Roman" w:hAnsi="Times New Roman" w:cs="Times New Roman"/>
+          <w:noProof/>
+          <w:sz w:val="24"/>
+          <w:szCs w:val="24"/>
+        </w:rPr>
+        <w:drawing>
+          <wp:inline distT="0" distB="0" distL="0" distR="0" wp14:anchorId="368995B4" wp14:editId="746ED31C">
+            <wp:extent cx="5943600" cy="5746750"/>
+            <wp:effectExtent l="0" t="0" r="0" b="6350"/>
+            <wp:docPr id="28" name="Picture 28"/>
+            <wp:cNvGraphicFramePr>
+              <a:graphicFrameLocks xmlns:a="http://schemas.openxmlformats.org/drawingml/2006/main" noChangeAspect="1"/>
+            </wp:cNvGraphicFramePr>
+            <a:graphic xmlns:a="http://schemas.openxmlformats.org/drawingml/2006/main">
+              <a:graphicData uri="http://schemas.openxmlformats.org/drawingml/2006/picture">
+                <pic:pic xmlns:pic="http://schemas.openxmlformats.org/drawingml/2006/picture">
+                  <pic:nvPicPr>
+                    <pic:cNvPr id="1" name=""/>
+                    <pic:cNvPicPr/>
+                  </pic:nvPicPr>
+                  <pic:blipFill>
+                    <a:blip r:embed="rId31"/>
+                    <a:stretch>
+                      <a:fillRect/>
+                    </a:stretch>
+                  </pic:blipFill>
+                  <pic:spPr>
+                    <a:xfrm>
+                      <a:off x="0" y="0"/>
+                      <a:ext cx="5943600" cy="5746750"/>
+                    </a:xfrm>
+                    <a:prstGeom prst="rect">
+                      <a:avLst/>
+                    </a:prstGeom>
+                  </pic:spPr>
+                </pic:pic>
+              </a:graphicData>
+            </a:graphic>
+          </wp:inline>
+        </w:drawing>
+      </w:r>
+    </w:p>
+    <w:p>
+      <w:pPr>
+        <w:rPr>
+          <w:rFonts w:ascii="Times New Roman" w:hAnsi="Times New Roman" w:cs="Times New Roman"/>
+          <w:b/>
+          <w:sz w:val="24"/>
+          <w:szCs w:val="24"/>
+        </w:rPr>
+      </w:pPr>
+    </w:p>
+    <w:p>
+      <w:pPr>
+        <w:rPr>
+          <w:rFonts w:ascii="Times New Roman" w:hAnsi="Times New Roman" w:cs="Times New Roman"/>
+          <w:b/>
+          <w:sz w:val="24"/>
+          <w:szCs w:val="24"/>
+        </w:rPr>
+      </w:pPr>
+    </w:p>
+    <w:p>
+      <w:pPr>
+        <w:rPr>
+          <w:rFonts w:ascii="Times New Roman" w:hAnsi="Times New Roman" w:cs="Times New Roman"/>
+          <w:b/>
+          <w:sz w:val="24"/>
+          <w:szCs w:val="24"/>
+        </w:rPr>
+      </w:pPr>
+    </w:p>
+    <w:p>
+      <w:pPr>
+        <w:rPr>
+          <w:rFonts w:ascii="Times New Roman" w:hAnsi="Times New Roman" w:cs="Times New Roman"/>
+          <w:b/>
+          <w:sz w:val="24"/>
+          <w:szCs w:val="24"/>
+        </w:rPr>
+      </w:pPr>
+    </w:p>
+    <w:p>
+      <w:pPr>
+        <w:rPr>
+          <w:rFonts w:ascii="Times New Roman" w:hAnsi="Times New Roman" w:cs="Times New Roman"/>
+          <w:b/>
+          <w:sz w:val="24"/>
+          <w:szCs w:val="24"/>
+        </w:rPr>
+      </w:pPr>
+    </w:p>
+    <w:p>
+      <w:pPr>
+        <w:rPr>
+          <w:rFonts w:ascii="Times New Roman" w:hAnsi="Times New Roman" w:cs="Times New Roman"/>
+          <w:b/>
+          <w:sz w:val="24"/>
+          <w:szCs w:val="24"/>
+        </w:rPr>
+      </w:pPr>
+    </w:p>
+    <w:p>
+      <w:pPr>
+        <w:rPr>
+          <w:rFonts w:ascii="Times New Roman" w:hAnsi="Times New Roman" w:cs="Times New Roman"/>
+          <w:b/>
+          <w:sz w:val="24"/>
+          <w:szCs w:val="24"/>
+        </w:rPr>
+      </w:pPr>
+      <w:r>
+        <w:rPr>
+          <w:rFonts w:ascii="Times New Roman" w:hAnsi="Times New Roman" w:cs="Times New Roman"/>
+          <w:b/>
+          <w:sz w:val="24"/>
+          <w:szCs w:val="24"/>
+        </w:rPr>
+        <w:lastRenderedPageBreak/>
+        <w:t>For admin:</w:t>
+      </w:r>
+      <w:r>
+        <w:rPr>
+          <w:rFonts w:ascii="Times New Roman" w:hAnsi="Times New Roman" w:cs="Times New Roman"/>
+          <w:b/>
+          <w:sz w:val="24"/>
+          <w:szCs w:val="24"/>
+        </w:rPr>
+        <w:br/>
+      </w:r>
+    </w:p>
+    <w:p>
+      <w:pPr>
+        <w:rPr>
+          <w:rFonts w:ascii="Times New Roman" w:hAnsi="Times New Roman" w:cs="Times New Roman"/>
+          <w:b/>
+          <w:sz w:val="24"/>
+          <w:szCs w:val="24"/>
+        </w:rPr>
+      </w:pPr>
+      <w:r>
+        <w:rPr>
+          <w:rFonts w:ascii="Times New Roman" w:hAnsi="Times New Roman" w:cs="Times New Roman"/>
+          <w:b/>
+          <w:sz w:val="24"/>
+          <w:szCs w:val="24"/>
+        </w:rPr>
+        <w:t>Add item:</w:t>
+      </w:r>
+    </w:p>
+    <w:p>
+      <w:pPr>
+        <w:rPr>
+          <w:rFonts w:ascii="Times New Roman" w:hAnsi="Times New Roman" w:cs="Times New Roman"/>
+          <w:b/>
+          <w:sz w:val="24"/>
+          <w:szCs w:val="24"/>
+        </w:rPr>
+      </w:pPr>
+      <w:r>
+        <w:rPr>
+          <w:rFonts w:ascii="Times New Roman" w:hAnsi="Times New Roman" w:cs="Times New Roman"/>
+          <w:noProof/>
+          <w:sz w:val="24"/>
+          <w:szCs w:val="24"/>
+        </w:rPr>
+        <w:drawing>
+          <wp:inline distT="0" distB="0" distL="0" distR="0" wp14:anchorId="2840F66E" wp14:editId="657650AC">
+            <wp:extent cx="5943600" cy="5222240"/>
+            <wp:effectExtent l="0" t="0" r="0" b="0"/>
+            <wp:docPr id="30" name="Picture 30"/>
+            <wp:cNvGraphicFramePr>
+              <a:graphicFrameLocks xmlns:a="http://schemas.openxmlformats.org/drawingml/2006/main" noChangeAspect="1"/>
+            </wp:cNvGraphicFramePr>
+            <a:graphic xmlns:a="http://schemas.openxmlformats.org/drawingml/2006/main">
+              <a:graphicData uri="http://schemas.openxmlformats.org/drawingml/2006/picture">
+                <pic:pic xmlns:pic="http://schemas.openxmlformats.org/drawingml/2006/picture">
+                  <pic:nvPicPr>
+                    <pic:cNvPr id="1" name=""/>
+                    <pic:cNvPicPr/>
+                  </pic:nvPicPr>
+                  <pic:blipFill>
+                    <a:blip r:embed="rId32"/>
+                    <a:stretch>
+                      <a:fillRect/>
+                    </a:stretch>
+                  </pic:blipFill>
+                  <pic:spPr>
+                    <a:xfrm>
+                      <a:off x="0" y="0"/>
                       <a:ext cx="5943600" cy="5222240"/>
                     </a:xfrm>
                     <a:prstGeom prst="rect">
@@ -4527,6 +5407,251 @@
           </wp:inline>
         </w:drawing>
       </w:r>
+    </w:p>
+    <w:p>
+      <w:pPr>
+        <w:rPr>
+          <w:rFonts w:ascii="Times New Roman" w:hAnsi="Times New Roman" w:cs="Times New Roman"/>
+          <w:b/>
+          <w:sz w:val="24"/>
+          <w:szCs w:val="24"/>
+        </w:rPr>
+      </w:pPr>
+    </w:p>
+    <w:p>
+      <w:pPr>
+        <w:rPr>
+          <w:rFonts w:ascii="Times New Roman" w:hAnsi="Times New Roman" w:cs="Times New Roman"/>
+          <w:b/>
+          <w:sz w:val="24"/>
+          <w:szCs w:val="24"/>
+        </w:rPr>
+      </w:pPr>
+    </w:p>
+    <w:p>
+      <w:pPr>
+        <w:rPr>
+          <w:rFonts w:ascii="Times New Roman" w:hAnsi="Times New Roman" w:cs="Times New Roman"/>
+          <w:b/>
+          <w:sz w:val="24"/>
+          <w:szCs w:val="24"/>
+        </w:rPr>
+      </w:pPr>
+    </w:p>
+    <w:p>
+      <w:pPr>
+        <w:rPr>
+          <w:rFonts w:ascii="Times New Roman" w:hAnsi="Times New Roman" w:cs="Times New Roman"/>
+          <w:b/>
+          <w:sz w:val="24"/>
+          <w:szCs w:val="24"/>
+        </w:rPr>
+      </w:pPr>
+    </w:p>
+    <w:p>
+      <w:pPr>
+        <w:rPr>
+          <w:rFonts w:ascii="Times New Roman" w:hAnsi="Times New Roman" w:cs="Times New Roman"/>
+          <w:b/>
+          <w:sz w:val="24"/>
+          <w:szCs w:val="24"/>
+        </w:rPr>
+      </w:pPr>
+    </w:p>
+    <w:p>
+      <w:pPr>
+        <w:rPr>
+          <w:rFonts w:ascii="Times New Roman" w:hAnsi="Times New Roman" w:cs="Times New Roman"/>
+          <w:b/>
+          <w:sz w:val="24"/>
+          <w:szCs w:val="24"/>
+        </w:rPr>
+      </w:pPr>
+    </w:p>
+    <w:p>
+      <w:pPr>
+        <w:rPr>
+          <w:rFonts w:ascii="Times New Roman" w:hAnsi="Times New Roman" w:cs="Times New Roman"/>
+          <w:b/>
+          <w:sz w:val="24"/>
+          <w:szCs w:val="24"/>
+        </w:rPr>
+      </w:pPr>
+    </w:p>
+    <w:p>
+      <w:pPr>
+        <w:pStyle w:val="Heading1"/>
+        <w:rPr>
+          <w:rFonts w:ascii="Times New Roman" w:hAnsi="Times New Roman" w:cs="Times New Roman"/>
+          <w:sz w:val="24"/>
+          <w:szCs w:val="24"/>
+        </w:rPr>
+      </w:pPr>
+      <w:r>
+        <w:rPr>
+          <w:rFonts w:ascii="Times New Roman" w:hAnsi="Times New Roman" w:cs="Times New Roman"/>
+          <w:sz w:val="24"/>
+          <w:szCs w:val="24"/>
+        </w:rPr>
+        <w:lastRenderedPageBreak/>
+        <w:t>References</w:t>
+      </w:r>
+    </w:p>
+    <w:p>
+      <w:pPr>
+        <w:rPr>
+          <w:rFonts w:ascii="Times New Roman" w:hAnsi="Times New Roman" w:cs="Times New Roman"/>
+          <w:sz w:val="24"/>
+          <w:szCs w:val="24"/>
+        </w:rPr>
+      </w:pPr>
+    </w:p>
+    <w:p>
+      <w:pPr>
+        <w:rPr>
+          <w:rFonts w:ascii="Times New Roman" w:hAnsi="Times New Roman" w:cs="Times New Roman"/>
+          <w:sz w:val="24"/>
+          <w:szCs w:val="24"/>
+        </w:rPr>
+      </w:pPr>
+      <w:r>
+        <w:rPr>
+          <w:rFonts w:ascii="Times New Roman" w:hAnsi="Times New Roman" w:cs="Times New Roman"/>
+          <w:sz w:val="24"/>
+          <w:szCs w:val="24"/>
+        </w:rPr>
+        <w:t xml:space="preserve">[1] - </w:t>
+      </w:r>
+      <w:hyperlink r:id="rId33" w:history="1">
+        <w:r>
+          <w:rPr>
+            <w:rStyle w:val="Hyperlink"/>
+            <w:rFonts w:ascii="Times New Roman" w:hAnsi="Times New Roman" w:cs="Times New Roman"/>
+            <w:sz w:val="24"/>
+            <w:szCs w:val="24"/>
+          </w:rPr>
+          <w:t>https://docs.oracle.com/javase/7/docs/platform/rmi/spec/rmi-arch3.html</w:t>
+        </w:r>
+      </w:hyperlink>
+    </w:p>
+    <w:p>
+      <w:pPr>
+        <w:rPr>
+          <w:rFonts w:ascii="Times New Roman" w:hAnsi="Times New Roman" w:cs="Times New Roman"/>
+          <w:sz w:val="24"/>
+          <w:szCs w:val="24"/>
+        </w:rPr>
+      </w:pPr>
+    </w:p>
+    <w:p>
+      <w:pPr>
+        <w:rPr>
+          <w:rFonts w:ascii="Times New Roman" w:eastAsia="Times New Roman" w:hAnsi="Times New Roman" w:cs="Times New Roman"/>
+          <w:sz w:val="24"/>
+          <w:szCs w:val="24"/>
+        </w:rPr>
+      </w:pPr>
+      <w:r>
+        <w:rPr>
+          <w:rFonts w:ascii="Times New Roman" w:hAnsi="Times New Roman" w:cs="Times New Roman"/>
+          <w:i/>
+          <w:sz w:val="24"/>
+          <w:szCs w:val="24"/>
+        </w:rPr>
+        <w:t xml:space="preserve">[2], [3] </w:t>
+      </w:r>
+      <w:r>
+        <w:rPr>
+          <w:rFonts w:ascii="Times New Roman" w:hAnsi="Times New Roman" w:cs="Times New Roman"/>
+          <w:sz w:val="24"/>
+          <w:szCs w:val="24"/>
+        </w:rPr>
+        <w:t xml:space="preserve">- </w:t>
+      </w:r>
+      <w:r>
+        <w:rPr>
+          <w:rFonts w:ascii="Times New Roman" w:eastAsia="Times New Roman" w:hAnsi="Times New Roman" w:cs="Times New Roman"/>
+          <w:sz w:val="24"/>
+          <w:szCs w:val="24"/>
+        </w:rPr>
+        <w:t>Multithreaded Programming with JAVA™ Technology</w:t>
+      </w:r>
+      <w:r>
+        <w:rPr>
+          <w:rFonts w:ascii="Times New Roman" w:eastAsia="Times New Roman" w:hAnsi="Times New Roman" w:cs="Times New Roman"/>
+          <w:sz w:val="24"/>
+          <w:szCs w:val="24"/>
+        </w:rPr>
+        <w:t xml:space="preserve">, Authors: </w:t>
+      </w:r>
+      <w:r>
+        <w:rPr>
+          <w:rFonts w:ascii="Times New Roman" w:eastAsia="Times New Roman" w:hAnsi="Times New Roman" w:cs="Times New Roman"/>
+          <w:i/>
+          <w:sz w:val="24"/>
+          <w:szCs w:val="24"/>
+        </w:rPr>
+        <w:t xml:space="preserve">Bill Lewis, </w:t>
+      </w:r>
+      <w:r>
+        <w:rPr>
+          <w:rStyle w:val="author"/>
+          <w:rFonts w:ascii="Times New Roman" w:hAnsi="Times New Roman" w:cs="Times New Roman"/>
+          <w:i/>
+          <w:sz w:val="24"/>
+          <w:szCs w:val="24"/>
+        </w:rPr>
+        <w:t>Daniel J. Berg</w:t>
+      </w:r>
+      <w:r>
+        <w:rPr>
+          <w:rStyle w:val="author"/>
+          <w:rFonts w:ascii="Times New Roman" w:hAnsi="Times New Roman" w:cs="Times New Roman"/>
+          <w:sz w:val="24"/>
+          <w:szCs w:val="24"/>
+        </w:rPr>
+        <w:t xml:space="preserve">, Published by </w:t>
+      </w:r>
+      <w:r>
+        <w:rPr>
+          <w:rFonts w:ascii="Times New Roman" w:eastAsia="Times New Roman" w:hAnsi="Times New Roman" w:cs="Times New Roman"/>
+          <w:i/>
+          <w:iCs/>
+          <w:sz w:val="24"/>
+          <w:szCs w:val="24"/>
+        </w:rPr>
+        <w:t>Prentice Hall</w:t>
+      </w:r>
+      <w:r>
+        <w:rPr>
+          <w:rFonts w:ascii="Times New Roman" w:eastAsia="Times New Roman" w:hAnsi="Times New Roman" w:cs="Times New Roman"/>
+          <w:i/>
+          <w:iCs/>
+          <w:color w:val="777777"/>
+          <w:sz w:val="24"/>
+          <w:szCs w:val="24"/>
+        </w:rPr>
+        <w:t xml:space="preserve">, </w:t>
+      </w:r>
+      <w:r>
+        <w:rPr>
+          <w:rFonts w:ascii="Times New Roman" w:eastAsia="Times New Roman" w:hAnsi="Times New Roman" w:cs="Times New Roman"/>
+          <w:i/>
+          <w:iCs/>
+          <w:sz w:val="24"/>
+          <w:szCs w:val="24"/>
+        </w:rPr>
+        <w:t>1999</w:t>
+      </w:r>
+    </w:p>
+    <w:p>
+      <w:pPr>
+        <w:rPr>
+          <w:rFonts w:ascii="Times New Roman" w:hAnsi="Times New Roman" w:cs="Times New Roman"/>
+          <w:sz w:val="24"/>
+          <w:szCs w:val="24"/>
+        </w:rPr>
+      </w:pPr>
     </w:p>
     <w:sectPr>
       <w:pgSz w:w="12240" w:h="15840"/>
@@ -4704,6 +5829,146 @@
     </w:lvl>
   </w:abstractNum>
   <w:abstractNum w:abstractNumId="1" w15:restartNumberingAfterBreak="0">
+    <w:nsid w:val="289C1AFD"/>
+    <w:multiLevelType w:val="hybridMultilevel"/>
+    <w:tmpl w:val="23247980"/>
+    <w:lvl w:ilvl="0" w:tplc="7FD2069A">
+      <w:start w:val="1"/>
+      <w:numFmt w:val="bullet"/>
+      <w:lvlText w:val=""/>
+      <w:lvlJc w:val="left"/>
+      <w:pPr>
+        <w:tabs>
+          <w:tab w:val="num" w:pos="720"/>
+        </w:tabs>
+        <w:ind w:left="720" w:hanging="360"/>
+      </w:pPr>
+      <w:rPr>
+        <w:rFonts w:ascii="Wingdings" w:hAnsi="Wingdings" w:hint="default"/>
+      </w:rPr>
+    </w:lvl>
+    <w:lvl w:ilvl="1" w:tplc="B900B98A">
+      <w:start w:val="1"/>
+      <w:numFmt w:val="bullet"/>
+      <w:lvlText w:val=""/>
+      <w:lvlJc w:val="left"/>
+      <w:pPr>
+        <w:tabs>
+          <w:tab w:val="num" w:pos="1440"/>
+        </w:tabs>
+        <w:ind w:left="1440" w:hanging="360"/>
+      </w:pPr>
+      <w:rPr>
+        <w:rFonts w:ascii="Wingdings" w:hAnsi="Wingdings" w:hint="default"/>
+      </w:rPr>
+    </w:lvl>
+    <w:lvl w:ilvl="2" w:tplc="9998EE28" w:tentative="1">
+      <w:start w:val="1"/>
+      <w:numFmt w:val="bullet"/>
+      <w:lvlText w:val=""/>
+      <w:lvlJc w:val="left"/>
+      <w:pPr>
+        <w:tabs>
+          <w:tab w:val="num" w:pos="2160"/>
+        </w:tabs>
+        <w:ind w:left="2160" w:hanging="360"/>
+      </w:pPr>
+      <w:rPr>
+        <w:rFonts w:ascii="Wingdings" w:hAnsi="Wingdings" w:hint="default"/>
+      </w:rPr>
+    </w:lvl>
+    <w:lvl w:ilvl="3" w:tplc="22FCA68A" w:tentative="1">
+      <w:start w:val="1"/>
+      <w:numFmt w:val="bullet"/>
+      <w:lvlText w:val=""/>
+      <w:lvlJc w:val="left"/>
+      <w:pPr>
+        <w:tabs>
+          <w:tab w:val="num" w:pos="2880"/>
+        </w:tabs>
+        <w:ind w:left="2880" w:hanging="360"/>
+      </w:pPr>
+      <w:rPr>
+        <w:rFonts w:ascii="Wingdings" w:hAnsi="Wingdings" w:hint="default"/>
+      </w:rPr>
+    </w:lvl>
+    <w:lvl w:ilvl="4" w:tplc="654696BA" w:tentative="1">
+      <w:start w:val="1"/>
+      <w:numFmt w:val="bullet"/>
+      <w:lvlText w:val=""/>
+      <w:lvlJc w:val="left"/>
+      <w:pPr>
+        <w:tabs>
+          <w:tab w:val="num" w:pos="3600"/>
+        </w:tabs>
+        <w:ind w:left="3600" w:hanging="360"/>
+      </w:pPr>
+      <w:rPr>
+        <w:rFonts w:ascii="Wingdings" w:hAnsi="Wingdings" w:hint="default"/>
+      </w:rPr>
+    </w:lvl>
+    <w:lvl w:ilvl="5" w:tplc="EE4800B2" w:tentative="1">
+      <w:start w:val="1"/>
+      <w:numFmt w:val="bullet"/>
+      <w:lvlText w:val=""/>
+      <w:lvlJc w:val="left"/>
+      <w:pPr>
+        <w:tabs>
+          <w:tab w:val="num" w:pos="4320"/>
+        </w:tabs>
+        <w:ind w:left="4320" w:hanging="360"/>
+      </w:pPr>
+      <w:rPr>
+        <w:rFonts w:ascii="Wingdings" w:hAnsi="Wingdings" w:hint="default"/>
+      </w:rPr>
+    </w:lvl>
+    <w:lvl w:ilvl="6" w:tplc="1E9A3A06" w:tentative="1">
+      <w:start w:val="1"/>
+      <w:numFmt w:val="bullet"/>
+      <w:lvlText w:val=""/>
+      <w:lvlJc w:val="left"/>
+      <w:pPr>
+        <w:tabs>
+          <w:tab w:val="num" w:pos="5040"/>
+        </w:tabs>
+        <w:ind w:left="5040" w:hanging="360"/>
+      </w:pPr>
+      <w:rPr>
+        <w:rFonts w:ascii="Wingdings" w:hAnsi="Wingdings" w:hint="default"/>
+      </w:rPr>
+    </w:lvl>
+    <w:lvl w:ilvl="7" w:tplc="7A4044DC" w:tentative="1">
+      <w:start w:val="1"/>
+      <w:numFmt w:val="bullet"/>
+      <w:lvlText w:val=""/>
+      <w:lvlJc w:val="left"/>
+      <w:pPr>
+        <w:tabs>
+          <w:tab w:val="num" w:pos="5760"/>
+        </w:tabs>
+        <w:ind w:left="5760" w:hanging="360"/>
+      </w:pPr>
+      <w:rPr>
+        <w:rFonts w:ascii="Wingdings" w:hAnsi="Wingdings" w:hint="default"/>
+      </w:rPr>
+    </w:lvl>
+    <w:lvl w:ilvl="8" w:tplc="3FC48B86" w:tentative="1">
+      <w:start w:val="1"/>
+      <w:numFmt w:val="bullet"/>
+      <w:lvlText w:val=""/>
+      <w:lvlJc w:val="left"/>
+      <w:pPr>
+        <w:tabs>
+          <w:tab w:val="num" w:pos="6480"/>
+        </w:tabs>
+        <w:ind w:left="6480" w:hanging="360"/>
+      </w:pPr>
+      <w:rPr>
+        <w:rFonts w:ascii="Wingdings" w:hAnsi="Wingdings" w:hint="default"/>
+      </w:rPr>
+    </w:lvl>
+  </w:abstractNum>
+  <w:abstractNum w:abstractNumId="2" w15:restartNumberingAfterBreak="0">
     <w:nsid w:val="368A08E9"/>
     <w:multiLevelType w:val="hybridMultilevel"/>
     <w:tmpl w:val="CCF2EFB8"/>
@@ -4792,7 +6057,7 @@
       </w:pPr>
     </w:lvl>
   </w:abstractNum>
-  <w:abstractNum w:abstractNumId="2" w15:restartNumberingAfterBreak="0">
+  <w:abstractNum w:abstractNumId="3" w15:restartNumberingAfterBreak="0">
     <w:nsid w:val="3B6D07EF"/>
     <w:multiLevelType w:val="hybridMultilevel"/>
     <w:tmpl w:val="35D6CFEA"/>
@@ -4905,7 +6170,7 @@
       </w:rPr>
     </w:lvl>
   </w:abstractNum>
-  <w:abstractNum w:abstractNumId="3" w15:restartNumberingAfterBreak="0">
+  <w:abstractNum w:abstractNumId="4" w15:restartNumberingAfterBreak="0">
     <w:nsid w:val="4C6F04C6"/>
     <w:multiLevelType w:val="hybridMultilevel"/>
     <w:tmpl w:val="2216F1DC"/>
@@ -4994,7 +6259,7 @@
       </w:pPr>
     </w:lvl>
   </w:abstractNum>
-  <w:abstractNum w:abstractNumId="4" w15:restartNumberingAfterBreak="0">
+  <w:abstractNum w:abstractNumId="5" w15:restartNumberingAfterBreak="0">
     <w:nsid w:val="6F501F8E"/>
     <w:multiLevelType w:val="hybridMultilevel"/>
     <w:tmpl w:val="BD9474F8"/>
@@ -5108,18 +6373,21 @@
     </w:lvl>
   </w:abstractNum>
   <w:num w:numId="1">
-    <w:abstractNumId w:val="2"/>
+    <w:abstractNumId w:val="3"/>
   </w:num>
   <w:num w:numId="2">
     <w:abstractNumId w:val="0"/>
   </w:num>
   <w:num w:numId="3">
+    <w:abstractNumId w:val="5"/>
+  </w:num>
+  <w:num w:numId="4">
     <w:abstractNumId w:val="4"/>
   </w:num>
-  <w:num w:numId="4">
-    <w:abstractNumId w:val="3"/>
+  <w:num w:numId="5">
+    <w:abstractNumId w:val="2"/>
   </w:num>
-  <w:num w:numId="5">
+  <w:num w:numId="6">
     <w:abstractNumId w:val="1"/>
   </w:num>
 </w:numbering>
@@ -5609,7 +6877,6 @@
   <w:style w:type="character" w:default="1" w:styleId="DefaultParagraphFont">
     <w:name w:val="Default Paragraph Font"/>
     <w:uiPriority w:val="1"/>
-    <w:semiHidden/>
     <w:unhideWhenUsed/>
   </w:style>
   <w:style w:type="table" w:default="1" w:styleId="TableNormal">
@@ -5718,7 +6985,6 @@
     <w:name w:val="Hyperlink"/>
     <w:basedOn w:val="DefaultParagraphFont"/>
     <w:uiPriority w:val="99"/>
-    <w:semiHidden/>
     <w:unhideWhenUsed/>
     <w:rsid w:val="00934EAE"/>
     <w:rPr>
@@ -5798,6 +7064,11 @@
       <w:iCs/>
       <w:color w:val="2E74B5" w:themeColor="accent1" w:themeShade="BF"/>
     </w:rPr>
+  </w:style>
+  <w:style w:type="character" w:customStyle="1" w:styleId="author">
+    <w:name w:val="author"/>
+    <w:basedOn w:val="DefaultParagraphFont"/>
+    <w:rsid w:val="00DA2B84"/>
   </w:style>
 </w:styles>
 </file>
@@ -6068,7 +7339,7 @@
 </file>
 
 <file path=customXml/itemProps1.xml><?xml version="1.0" encoding="utf-8"?>
-<ds:datastoreItem xmlns:ds="http://schemas.openxmlformats.org/officeDocument/2006/customXml" ds:itemID="{9B472D92-166E-4E9D-9846-9D60D4B4480B}">
+<ds:datastoreItem xmlns:ds="http://schemas.openxmlformats.org/officeDocument/2006/customXml" ds:itemID="{46FA07E8-28E5-4B0C-81D9-2203CD697C5B}">
   <ds:schemaRefs>
     <ds:schemaRef ds:uri="http://schemas.openxmlformats.org/officeDocument/2006/bibliography"/>
   </ds:schemaRefs>

</xml_diff>

<commit_message>
Assignment #4 : report-2
minor changes  to report
</commit_message>
<xml_diff>
--- a/docs/Assignment-4 #report.docx
+++ b/docs/Assignment-4 #report.docx
@@ -1275,39 +1275,7 @@
           <w:szCs w:val="24"/>
         </w:rPr>
         <w:lastRenderedPageBreak/>
-        <w:t>Single</w:t>
-      </w:r>
-      <w:r>
-        <w:rPr>
-          <w:rFonts w:ascii="Times New Roman" w:hAnsi="Times New Roman" w:cs="Times New Roman"/>
-          <w:sz w:val="24"/>
-          <w:szCs w:val="24"/>
-        </w:rPr>
-        <w:t xml:space="preserve"> server is able to establish connection to 3 </w:t>
-      </w:r>
-      <w:r>
-        <w:rPr>
-          <w:rFonts w:ascii="Times New Roman" w:hAnsi="Times New Roman" w:cs="Times New Roman"/>
-          <w:sz w:val="24"/>
-          <w:szCs w:val="24"/>
-        </w:rPr>
-        <w:t>different clients on different</w:t>
-      </w:r>
-      <w:r>
-        <w:rPr>
-          <w:rFonts w:ascii="Times New Roman" w:hAnsi="Times New Roman" w:cs="Times New Roman"/>
-          <w:sz w:val="24"/>
-          <w:szCs w:val="24"/>
-        </w:rPr>
-        <w:t xml:space="preserve"> thread</w:t>
-      </w:r>
-      <w:r>
-        <w:rPr>
-          <w:rFonts w:ascii="Times New Roman" w:hAnsi="Times New Roman" w:cs="Times New Roman"/>
-          <w:sz w:val="24"/>
-          <w:szCs w:val="24"/>
-        </w:rPr>
-        <w:t>s</w:t>
+        <w:t>Single server is able to establish connection to 3 different clients on different threads</w:t>
       </w:r>
     </w:p>
     <w:p>
@@ -1329,8 +1297,8 @@
         </w:rPr>
         <w:drawing>
           <wp:inline distT="0" distB="0" distL="0" distR="0" wp14:anchorId="6924BC4B" wp14:editId="2C436EA5">
-            <wp:extent cx="4613184" cy="2910840"/>
-            <wp:effectExtent l="0" t="0" r="0" b="3810"/>
+            <wp:extent cx="3794001" cy="2393950"/>
+            <wp:effectExtent l="0" t="0" r="0" b="6350"/>
             <wp:docPr id="12" name="Picture 12"/>
             <wp:cNvGraphicFramePr>
               <a:graphicFrameLocks xmlns:a="http://schemas.openxmlformats.org/drawingml/2006/main" noChangeAspect="1"/>
@@ -1351,7 +1319,7 @@
                   <pic:spPr>
                     <a:xfrm>
                       <a:off x="0" y="0"/>
-                      <a:ext cx="4616326" cy="2912823"/>
+                      <a:ext cx="3799848" cy="2397639"/>
                     </a:xfrm>
                     <a:prstGeom prst="rect">
                       <a:avLst/>
@@ -1580,64 +1548,128 @@
         <w:jc w:val="both"/>
         <w:rPr>
           <w:rFonts w:ascii="Times New Roman" w:hAnsi="Times New Roman" w:cs="Times New Roman"/>
-          <w:color w:val="333333"/>
-          <w:sz w:val="24"/>
-          <w:szCs w:val="24"/>
-        </w:rPr>
-      </w:pPr>
-      <w:r>
-        <w:rPr>
-          <w:rFonts w:ascii="Times New Roman" w:hAnsi="Times New Roman" w:cs="Times New Roman"/>
-          <w:color w:val="333333"/>
-          <w:sz w:val="24"/>
-          <w:szCs w:val="24"/>
-        </w:rPr>
-        <w:t>A</w:t>
-      </w:r>
-      <w:r>
-        <w:rPr>
-          <w:rFonts w:ascii="Times New Roman" w:hAnsi="Times New Roman" w:cs="Times New Roman"/>
-          <w:color w:val="333333"/>
-          <w:sz w:val="24"/>
-          <w:szCs w:val="24"/>
-        </w:rPr>
-        <w:t xml:space="preserve"> single “accept” thread (TPC-Accept) is started when the first object is exported</w:t>
-      </w:r>
-      <w:r>
-        <w:rPr>
-          <w:rFonts w:ascii="Times New Roman" w:hAnsi="Times New Roman" w:cs="Times New Roman"/>
-          <w:color w:val="333333"/>
-          <w:sz w:val="24"/>
-          <w:szCs w:val="24"/>
-        </w:rPr>
-        <w:t>. This thread will listen to all the incoming requests and when clients sends a request, then this send will try to run it on connection TCP-Connection thread. As you can see above each client has its own TCP-Connection thread, but not in all cases. If there is no connection thread exist then it c</w:t>
-      </w:r>
-      <w:r>
-        <w:rPr>
-          <w:rFonts w:ascii="Times New Roman" w:hAnsi="Times New Roman" w:cs="Times New Roman"/>
-          <w:color w:val="333333"/>
-          <w:sz w:val="24"/>
-          <w:szCs w:val="24"/>
-        </w:rPr>
-        <w:t>reate one or use an idle connection thread</w:t>
-      </w:r>
-      <w:r>
-        <w:rPr>
-          <w:rFonts w:ascii="Times New Roman" w:hAnsi="Times New Roman" w:cs="Times New Roman"/>
-          <w:color w:val="333333"/>
-          <w:sz w:val="24"/>
-          <w:szCs w:val="24"/>
-        </w:rPr>
-        <w:t xml:space="preserve">. </w:t>
-      </w:r>
-      <w:r>
-        <w:rPr>
-          <w:rFonts w:ascii="Times New Roman" w:hAnsi="Times New Roman" w:cs="Times New Roman"/>
           <w:i/>
           <w:color w:val="333333"/>
           <w:sz w:val="24"/>
           <w:szCs w:val="24"/>
         </w:rPr>
+      </w:pPr>
+      <w:r>
+        <w:rPr>
+          <w:rFonts w:ascii="Times New Roman" w:hAnsi="Times New Roman" w:cs="Times New Roman"/>
+          <w:color w:val="333333"/>
+          <w:sz w:val="24"/>
+          <w:szCs w:val="24"/>
+        </w:rPr>
+        <w:t>When we run the server, while binding a single ‘accept” thread is created and this</w:t>
+      </w:r>
+      <w:r>
+        <w:rPr>
+          <w:rFonts w:ascii="Times New Roman" w:hAnsi="Times New Roman" w:cs="Times New Roman"/>
+          <w:color w:val="333333"/>
+          <w:sz w:val="24"/>
+          <w:szCs w:val="24"/>
+        </w:rPr>
+        <w:t xml:space="preserve"> thread will listen </w:t>
+      </w:r>
+      <w:r>
+        <w:rPr>
+          <w:rFonts w:ascii="Times New Roman" w:hAnsi="Times New Roman" w:cs="Times New Roman"/>
+          <w:color w:val="333333"/>
+          <w:sz w:val="24"/>
+          <w:szCs w:val="24"/>
+        </w:rPr>
+        <w:t>to all the incoming requests. W</w:t>
+      </w:r>
+      <w:r>
+        <w:rPr>
+          <w:rFonts w:ascii="Times New Roman" w:hAnsi="Times New Roman" w:cs="Times New Roman"/>
+          <w:color w:val="333333"/>
+          <w:sz w:val="24"/>
+          <w:szCs w:val="24"/>
+        </w:rPr>
+        <w:t>hen cl</w:t>
+      </w:r>
+      <w:r>
+        <w:rPr>
+          <w:rFonts w:ascii="Times New Roman" w:hAnsi="Times New Roman" w:cs="Times New Roman"/>
+          <w:color w:val="333333"/>
+          <w:sz w:val="24"/>
+          <w:szCs w:val="24"/>
+        </w:rPr>
+        <w:t>ients sends a request, then this accept thread</w:t>
+      </w:r>
+      <w:r>
+        <w:rPr>
+          <w:rFonts w:ascii="Times New Roman" w:hAnsi="Times New Roman" w:cs="Times New Roman"/>
+          <w:color w:val="333333"/>
+          <w:sz w:val="24"/>
+          <w:szCs w:val="24"/>
+        </w:rPr>
+        <w:t xml:space="preserve"> </w:t>
+      </w:r>
+      <w:r>
+        <w:rPr>
+          <w:rFonts w:ascii="Times New Roman" w:hAnsi="Times New Roman" w:cs="Times New Roman"/>
+          <w:color w:val="333333"/>
+          <w:sz w:val="24"/>
+          <w:szCs w:val="24"/>
+        </w:rPr>
+        <w:t>will make sure that</w:t>
+      </w:r>
+      <w:r>
+        <w:rPr>
+          <w:rFonts w:ascii="Times New Roman" w:hAnsi="Times New Roman" w:cs="Times New Roman"/>
+          <w:color w:val="333333"/>
+          <w:sz w:val="24"/>
+          <w:szCs w:val="24"/>
+        </w:rPr>
+        <w:t xml:space="preserve"> it </w:t>
+      </w:r>
+      <w:r>
+        <w:rPr>
+          <w:rFonts w:ascii="Times New Roman" w:hAnsi="Times New Roman" w:cs="Times New Roman"/>
+          <w:color w:val="333333"/>
+          <w:sz w:val="24"/>
+          <w:szCs w:val="24"/>
+        </w:rPr>
+        <w:t xml:space="preserve">will run </w:t>
+      </w:r>
+      <w:r>
+        <w:rPr>
+          <w:rFonts w:ascii="Times New Roman" w:hAnsi="Times New Roman" w:cs="Times New Roman"/>
+          <w:color w:val="333333"/>
+          <w:sz w:val="24"/>
+          <w:szCs w:val="24"/>
+        </w:rPr>
+        <w:t>on connection TCP-Connection thread. As you can see above each client has its own TCP-Connection thread, but not in all cases. If there is no connection thread exist then it c</w:t>
+      </w:r>
+      <w:r>
+        <w:rPr>
+          <w:rFonts w:ascii="Times New Roman" w:hAnsi="Times New Roman" w:cs="Times New Roman"/>
+          <w:color w:val="333333"/>
+          <w:sz w:val="24"/>
+          <w:szCs w:val="24"/>
+        </w:rPr>
+        <w:t>reate one or use an idle connection thread</w:t>
+      </w:r>
+      <w:r>
+        <w:rPr>
+          <w:rFonts w:ascii="Times New Roman" w:hAnsi="Times New Roman" w:cs="Times New Roman"/>
+          <w:color w:val="333333"/>
+          <w:sz w:val="24"/>
+          <w:szCs w:val="24"/>
+        </w:rPr>
+        <w:t xml:space="preserve">. </w:t>
+      </w:r>
+      <w:r>
+        <w:rPr>
+          <w:rFonts w:ascii="Times New Roman" w:hAnsi="Times New Roman" w:cs="Times New Roman"/>
+          <w:i/>
+          <w:color w:val="333333"/>
+          <w:sz w:val="24"/>
+          <w:szCs w:val="24"/>
+        </w:rPr>
         <w:t>[2]</w:t>
       </w:r>
     </w:p>
@@ -1646,19 +1678,11 @@
         <w:jc w:val="both"/>
         <w:rPr>
           <w:rFonts w:ascii="Times New Roman" w:hAnsi="Times New Roman" w:cs="Times New Roman"/>
-          <w:sz w:val="24"/>
-          <w:szCs w:val="24"/>
-        </w:rPr>
-      </w:pPr>
-      <w:r>
-        <w:rPr>
-          <w:rFonts w:ascii="Times New Roman" w:hAnsi="Times New Roman" w:cs="Times New Roman"/>
           <w:color w:val="333333"/>
           <w:sz w:val="24"/>
           <w:szCs w:val="24"/>
         </w:rPr>
-        <w:t>“</w:t>
-      </w:r>
+      </w:pPr>
       <w:r>
         <w:rPr>
           <w:rFonts w:ascii="Times New Roman" w:hAnsi="Times New Roman" w:cs="Times New Roman"/>
@@ -1666,363 +1690,8 @@
           <w:sz w:val="24"/>
           <w:szCs w:val="24"/>
         </w:rPr>
-        <w:t>There are no guarantees about which connection thread a request will run in or about how many connection threads </w:t>
-      </w:r>
-      <w:r>
-        <w:rPr>
-          <w:rFonts w:ascii="Times New Roman" w:hAnsi="Times New Roman" w:cs="Times New Roman"/>
-          <w:caps/>
-          <w:color w:val="333333"/>
-          <w:spacing w:val="15"/>
-          <w:sz w:val="24"/>
-          <w:szCs w:val="24"/>
-          <w:bdr w:val="none" w:sz="0" w:space="0" w:color="auto" w:frame="1"/>
-        </w:rPr>
-        <w:t>RMI</w:t>
-      </w:r>
-      <w:r>
-        <w:rPr>
-          <w:rFonts w:ascii="Times New Roman" w:hAnsi="Times New Roman" w:cs="Times New Roman"/>
-          <w:color w:val="333333"/>
-          <w:sz w:val="24"/>
-          <w:szCs w:val="24"/>
-        </w:rPr>
-        <w:t> will create. If your application needs absolute control over server threads, you may have to build a consumer/producer model on top of </w:t>
-      </w:r>
-      <w:r>
-        <w:rPr>
-          <w:rFonts w:ascii="Times New Roman" w:hAnsi="Times New Roman" w:cs="Times New Roman"/>
-          <w:caps/>
-          <w:color w:val="333333"/>
-          <w:spacing w:val="15"/>
-          <w:sz w:val="24"/>
-          <w:szCs w:val="24"/>
-          <w:bdr w:val="none" w:sz="0" w:space="0" w:color="auto" w:frame="1"/>
-        </w:rPr>
-        <w:t>RMI</w:t>
-      </w:r>
-      <w:r>
-        <w:rPr>
-          <w:rFonts w:ascii="Times New Roman" w:hAnsi="Times New Roman" w:cs="Times New Roman"/>
-          <w:caps/>
-          <w:color w:val="333333"/>
-          <w:spacing w:val="15"/>
-          <w:sz w:val="24"/>
-          <w:szCs w:val="24"/>
-          <w:bdr w:val="none" w:sz="0" w:space="0" w:color="auto" w:frame="1"/>
-        </w:rPr>
-        <w:t>.</w:t>
-      </w:r>
-      <w:r>
-        <w:rPr>
-          <w:rFonts w:ascii="Times New Roman" w:hAnsi="Times New Roman" w:cs="Times New Roman"/>
-          <w:caps/>
-          <w:color w:val="333333"/>
-          <w:spacing w:val="15"/>
-          <w:sz w:val="24"/>
-          <w:szCs w:val="24"/>
-          <w:bdr w:val="none" w:sz="0" w:space="0" w:color="auto" w:frame="1"/>
-        </w:rPr>
-        <w:t>”</w:t>
-      </w:r>
-      <w:r>
-        <w:rPr>
-          <w:rFonts w:ascii="Times New Roman" w:hAnsi="Times New Roman" w:cs="Times New Roman"/>
-          <w:caps/>
-          <w:color w:val="333333"/>
-          <w:spacing w:val="15"/>
-          <w:sz w:val="24"/>
-          <w:szCs w:val="24"/>
-          <w:bdr w:val="none" w:sz="0" w:space="0" w:color="auto" w:frame="1"/>
-        </w:rPr>
-        <w:t xml:space="preserve"> </w:t>
-      </w:r>
-      <w:r>
-        <w:rPr>
-          <w:rFonts w:ascii="Times New Roman" w:hAnsi="Times New Roman" w:cs="Times New Roman"/>
-          <w:i/>
-          <w:caps/>
-          <w:color w:val="333333"/>
-          <w:spacing w:val="15"/>
-          <w:sz w:val="24"/>
-          <w:szCs w:val="24"/>
-          <w:bdr w:val="none" w:sz="0" w:space="0" w:color="auto" w:frame="1"/>
-        </w:rPr>
-        <w:t>[3]</w:t>
-      </w:r>
-    </w:p>
-    <w:p>
-      <w:pPr>
-        <w:jc w:val="both"/>
-        <w:rPr>
-          <w:rFonts w:ascii="Times New Roman" w:hAnsi="Times New Roman" w:cs="Times New Roman"/>
-          <w:b/>
-          <w:sz w:val="24"/>
-          <w:szCs w:val="24"/>
-        </w:rPr>
-      </w:pPr>
-      <w:r>
-        <w:rPr>
-          <w:rFonts w:ascii="Times New Roman" w:hAnsi="Times New Roman" w:cs="Times New Roman"/>
-          <w:b/>
-          <w:sz w:val="24"/>
-          <w:szCs w:val="24"/>
-        </w:rPr>
-        <w:lastRenderedPageBreak/>
-        <w:t>Deadlock Problems with RMI:</w:t>
-      </w:r>
-    </w:p>
-    <w:p>
-      <w:pPr>
-        <w:jc w:val="both"/>
-        <w:rPr>
-          <w:rFonts w:ascii="Times New Roman" w:hAnsi="Times New Roman" w:cs="Times New Roman"/>
-          <w:sz w:val="24"/>
-          <w:szCs w:val="24"/>
-        </w:rPr>
-      </w:pPr>
-      <w:bookmarkStart w:id="0" w:name="_GoBack"/>
-      <w:bookmarkEnd w:id="0"/>
-    </w:p>
-    <w:p>
-      <w:pPr>
-        <w:jc w:val="both"/>
-        <w:rPr>
-          <w:rFonts w:ascii="Times New Roman" w:hAnsi="Times New Roman" w:cs="Times New Roman"/>
-          <w:sz w:val="24"/>
-          <w:szCs w:val="24"/>
-        </w:rPr>
-      </w:pPr>
-    </w:p>
-    <w:p>
-      <w:pPr>
-        <w:jc w:val="both"/>
-        <w:rPr>
-          <w:rFonts w:ascii="Times New Roman" w:hAnsi="Times New Roman" w:cs="Times New Roman"/>
-          <w:sz w:val="24"/>
-          <w:szCs w:val="24"/>
-        </w:rPr>
-      </w:pPr>
-    </w:p>
-    <w:p>
-      <w:pPr>
-        <w:jc w:val="both"/>
-        <w:rPr>
-          <w:rFonts w:ascii="Times New Roman" w:hAnsi="Times New Roman" w:cs="Times New Roman"/>
-          <w:sz w:val="24"/>
-          <w:szCs w:val="24"/>
-        </w:rPr>
-      </w:pPr>
-    </w:p>
-    <w:p>
-      <w:pPr>
-        <w:jc w:val="both"/>
-        <w:rPr>
-          <w:rFonts w:ascii="Times New Roman" w:hAnsi="Times New Roman" w:cs="Times New Roman"/>
-          <w:sz w:val="24"/>
-          <w:szCs w:val="24"/>
-        </w:rPr>
-      </w:pPr>
-    </w:p>
-    <w:p>
-      <w:pPr>
-        <w:jc w:val="both"/>
-        <w:rPr>
-          <w:rFonts w:ascii="Times New Roman" w:hAnsi="Times New Roman" w:cs="Times New Roman"/>
-          <w:sz w:val="24"/>
-          <w:szCs w:val="24"/>
-        </w:rPr>
-      </w:pPr>
-    </w:p>
-    <w:p>
-      <w:pPr>
-        <w:jc w:val="both"/>
-        <w:rPr>
-          <w:rFonts w:ascii="Times New Roman" w:hAnsi="Times New Roman" w:cs="Times New Roman"/>
-          <w:sz w:val="24"/>
-          <w:szCs w:val="24"/>
-        </w:rPr>
-      </w:pPr>
-    </w:p>
-    <w:p>
-      <w:pPr>
-        <w:jc w:val="both"/>
-        <w:rPr>
-          <w:rFonts w:ascii="Times New Roman" w:hAnsi="Times New Roman" w:cs="Times New Roman"/>
-          <w:sz w:val="24"/>
-          <w:szCs w:val="24"/>
-        </w:rPr>
-      </w:pPr>
-    </w:p>
-    <w:p>
-      <w:pPr>
-        <w:jc w:val="both"/>
-        <w:rPr>
-          <w:rFonts w:ascii="Times New Roman" w:hAnsi="Times New Roman" w:cs="Times New Roman"/>
-          <w:sz w:val="24"/>
-          <w:szCs w:val="24"/>
-        </w:rPr>
-      </w:pPr>
-    </w:p>
-    <w:p>
-      <w:pPr>
-        <w:jc w:val="both"/>
-        <w:rPr>
-          <w:rFonts w:ascii="Times New Roman" w:hAnsi="Times New Roman" w:cs="Times New Roman"/>
-          <w:sz w:val="24"/>
-          <w:szCs w:val="24"/>
-        </w:rPr>
-      </w:pPr>
-    </w:p>
-    <w:p>
-      <w:pPr>
-        <w:jc w:val="both"/>
-        <w:rPr>
-          <w:rFonts w:ascii="Times New Roman" w:hAnsi="Times New Roman" w:cs="Times New Roman"/>
-          <w:sz w:val="24"/>
-          <w:szCs w:val="24"/>
-        </w:rPr>
-      </w:pPr>
-    </w:p>
-    <w:p>
-      <w:pPr>
-        <w:jc w:val="both"/>
-        <w:rPr>
-          <w:rFonts w:ascii="Times New Roman" w:hAnsi="Times New Roman" w:cs="Times New Roman"/>
-          <w:sz w:val="24"/>
-          <w:szCs w:val="24"/>
-        </w:rPr>
-      </w:pPr>
-    </w:p>
-    <w:p>
-      <w:pPr>
-        <w:jc w:val="both"/>
-        <w:rPr>
-          <w:rFonts w:ascii="Times New Roman" w:hAnsi="Times New Roman" w:cs="Times New Roman"/>
-          <w:sz w:val="24"/>
-          <w:szCs w:val="24"/>
-        </w:rPr>
-      </w:pPr>
-    </w:p>
-    <w:p>
-      <w:pPr>
-        <w:jc w:val="both"/>
-        <w:rPr>
-          <w:rFonts w:ascii="Times New Roman" w:hAnsi="Times New Roman" w:cs="Times New Roman"/>
-          <w:sz w:val="24"/>
-          <w:szCs w:val="24"/>
-        </w:rPr>
-      </w:pPr>
-    </w:p>
-    <w:p>
-      <w:pPr>
-        <w:jc w:val="both"/>
-        <w:rPr>
-          <w:rFonts w:ascii="Times New Roman" w:hAnsi="Times New Roman" w:cs="Times New Roman"/>
-          <w:sz w:val="24"/>
-          <w:szCs w:val="24"/>
-        </w:rPr>
-      </w:pPr>
-    </w:p>
-    <w:p>
-      <w:pPr>
-        <w:jc w:val="both"/>
-        <w:rPr>
-          <w:rFonts w:ascii="Times New Roman" w:hAnsi="Times New Roman" w:cs="Times New Roman"/>
-          <w:sz w:val="24"/>
-          <w:szCs w:val="24"/>
-        </w:rPr>
-      </w:pPr>
-    </w:p>
-    <w:p>
-      <w:pPr>
-        <w:jc w:val="both"/>
-        <w:rPr>
-          <w:rFonts w:ascii="Times New Roman" w:hAnsi="Times New Roman" w:cs="Times New Roman"/>
-          <w:sz w:val="24"/>
-          <w:szCs w:val="24"/>
-        </w:rPr>
-      </w:pPr>
-    </w:p>
-    <w:p>
-      <w:pPr>
-        <w:jc w:val="both"/>
-        <w:rPr>
-          <w:rFonts w:ascii="Times New Roman" w:hAnsi="Times New Roman" w:cs="Times New Roman"/>
-          <w:sz w:val="24"/>
-          <w:szCs w:val="24"/>
-        </w:rPr>
-      </w:pPr>
-    </w:p>
-    <w:p>
-      <w:pPr>
-        <w:jc w:val="both"/>
-        <w:rPr>
-          <w:rFonts w:ascii="Times New Roman" w:hAnsi="Times New Roman" w:cs="Times New Roman"/>
-          <w:sz w:val="24"/>
-          <w:szCs w:val="24"/>
-        </w:rPr>
-      </w:pPr>
-    </w:p>
-    <w:p>
-      <w:pPr>
-        <w:jc w:val="both"/>
-        <w:rPr>
-          <w:rFonts w:ascii="Times New Roman" w:hAnsi="Times New Roman" w:cs="Times New Roman"/>
-          <w:sz w:val="24"/>
-          <w:szCs w:val="24"/>
-        </w:rPr>
-      </w:pPr>
-    </w:p>
-    <w:p>
-      <w:pPr>
-        <w:jc w:val="both"/>
-        <w:rPr>
-          <w:rFonts w:ascii="Times New Roman" w:hAnsi="Times New Roman" w:cs="Times New Roman"/>
-          <w:sz w:val="24"/>
-          <w:szCs w:val="24"/>
-        </w:rPr>
-      </w:pPr>
-    </w:p>
-    <w:p>
-      <w:pPr>
-        <w:jc w:val="both"/>
-        <w:rPr>
-          <w:rFonts w:ascii="Times New Roman" w:hAnsi="Times New Roman" w:cs="Times New Roman"/>
-          <w:sz w:val="24"/>
-          <w:szCs w:val="24"/>
-        </w:rPr>
-      </w:pPr>
-    </w:p>
-    <w:p>
-      <w:pPr>
-        <w:jc w:val="both"/>
-        <w:rPr>
-          <w:rFonts w:ascii="Times New Roman" w:hAnsi="Times New Roman" w:cs="Times New Roman"/>
-          <w:sz w:val="24"/>
-          <w:szCs w:val="24"/>
-        </w:rPr>
-      </w:pPr>
-    </w:p>
-    <w:p>
-      <w:pPr>
-        <w:jc w:val="both"/>
-        <w:rPr>
-          <w:rFonts w:ascii="Times New Roman" w:hAnsi="Times New Roman" w:cs="Times New Roman"/>
-          <w:sz w:val="24"/>
-          <w:szCs w:val="24"/>
-        </w:rPr>
-      </w:pPr>
-    </w:p>
-    <w:p>
-      <w:pPr>
-        <w:jc w:val="both"/>
-        <w:rPr>
-          <w:rFonts w:ascii="Times New Roman" w:hAnsi="Times New Roman" w:cs="Times New Roman"/>
-          <w:sz w:val="24"/>
-          <w:szCs w:val="24"/>
-        </w:rPr>
-      </w:pPr>
+        <w:t xml:space="preserve">RMI does not provide any synchronization standards by itself. If we want our system to be synchronized then it should be implemented on the remote objects. But having too many synchronizations will slow down the process, and also if not implemented correctly might lead to cross-platform deadlock.  </w:t>
+      </w:r>
     </w:p>
     <w:p>
       <w:pPr>
@@ -2230,7 +1899,23 @@
           <w:sz w:val="24"/>
           <w:szCs w:val="24"/>
         </w:rPr>
-        <w:t xml:space="preserve">This is only available to customer, if admin tries to add item to cart, an exception is thrown showing not authorized </w:t>
+        <w:t xml:space="preserve">This is only available to customer, if admin tries to add </w:t>
+      </w:r>
+      <w:r>
+        <w:rPr>
+          <w:rFonts w:ascii="Times New Roman" w:hAnsi="Times New Roman" w:cs="Times New Roman"/>
+          <w:sz w:val="24"/>
+          <w:szCs w:val="24"/>
+        </w:rPr>
+        <w:t xml:space="preserve">an </w:t>
+      </w:r>
+      <w:r>
+        <w:rPr>
+          <w:rFonts w:ascii="Times New Roman" w:hAnsi="Times New Roman" w:cs="Times New Roman"/>
+          <w:sz w:val="24"/>
+          <w:szCs w:val="24"/>
+        </w:rPr>
+        <w:t xml:space="preserve">item to cart, an exception is thrown showing not authorized </w:t>
       </w:r>
       <w:r>
         <w:rPr>
@@ -2643,7 +2328,23 @@
           <w:sz w:val="24"/>
           <w:szCs w:val="24"/>
         </w:rPr>
-        <w:t>After validation and order has been placed, it redirects user to order confirmation view. Where details of the order is displayed. All the items which were placed and all those which were not placed. It plays order id, order date, order total, shipping address (item total + total tax)</w:t>
+        <w:t xml:space="preserve">After validation and order has been placed, it redirects user to order confirmation view. Where details of the order is displayed. All the items which were placed and all those which were not placed. It </w:t>
+      </w:r>
+      <w:r>
+        <w:rPr>
+          <w:rFonts w:ascii="Times New Roman" w:hAnsi="Times New Roman" w:cs="Times New Roman"/>
+          <w:sz w:val="24"/>
+          <w:szCs w:val="24"/>
+        </w:rPr>
+        <w:t>dis</w:t>
+      </w:r>
+      <w:r>
+        <w:rPr>
+          <w:rFonts w:ascii="Times New Roman" w:hAnsi="Times New Roman" w:cs="Times New Roman"/>
+          <w:sz w:val="24"/>
+          <w:szCs w:val="24"/>
+        </w:rPr>
+        <w:t>plays order id, order date, order total, shipping address (item total + total tax)</w:t>
       </w:r>
       <w:r>
         <w:rPr>
@@ -2669,7 +2370,25 @@
           <w:sz w:val="24"/>
           <w:szCs w:val="24"/>
         </w:rPr>
-        <w:t>The items which were placed and not placed are displayed based on the status message set for each item during validation of cart on the server.</w:t>
+        <w:t xml:space="preserve">The items which were placed and </w:t>
+      </w:r>
+      <w:r>
+        <w:rPr>
+          <w:rFonts w:ascii="Times New Roman" w:hAnsi="Times New Roman" w:cs="Times New Roman"/>
+          <w:sz w:val="24"/>
+          <w:szCs w:val="24"/>
+        </w:rPr>
+        <w:t xml:space="preserve">those which were </w:t>
+      </w:r>
+      <w:bookmarkStart w:id="0" w:name="_GoBack"/>
+      <w:bookmarkEnd w:id="0"/>
+      <w:r>
+        <w:rPr>
+          <w:rFonts w:ascii="Times New Roman" w:hAnsi="Times New Roman" w:cs="Times New Roman"/>
+          <w:sz w:val="24"/>
+          <w:szCs w:val="24"/>
+        </w:rPr>
+        <w:t>not placed are displayed based on the status message set for each item during validation of cart on the server.</w:t>
       </w:r>
     </w:p>
     <w:p>
@@ -5574,15 +5293,7 @@
           <w:sz w:val="24"/>
           <w:szCs w:val="24"/>
         </w:rPr>
-        <w:t>Multithreaded Programming with JAVA™ Technology</w:t>
-      </w:r>
-      <w:r>
-        <w:rPr>
-          <w:rFonts w:ascii="Times New Roman" w:eastAsia="Times New Roman" w:hAnsi="Times New Roman" w:cs="Times New Roman"/>
-          <w:sz w:val="24"/>
-          <w:szCs w:val="24"/>
-        </w:rPr>
-        <w:t xml:space="preserve">, Authors: </w:t>
+        <w:t xml:space="preserve">Multithreaded Programming with JAVA™ Technology, Authors: </w:t>
       </w:r>
       <w:r>
         <w:rPr>
@@ -6877,6 +6588,7 @@
   <w:style w:type="character" w:default="1" w:styleId="DefaultParagraphFont">
     <w:name w:val="Default Paragraph Font"/>
     <w:uiPriority w:val="1"/>
+    <w:semiHidden/>
     <w:unhideWhenUsed/>
   </w:style>
   <w:style w:type="table" w:default="1" w:styleId="TableNormal">
@@ -7339,7 +7051,7 @@
 </file>
 
 <file path=customXml/itemProps1.xml><?xml version="1.0" encoding="utf-8"?>
-<ds:datastoreItem xmlns:ds="http://schemas.openxmlformats.org/officeDocument/2006/customXml" ds:itemID="{46FA07E8-28E5-4B0C-81D9-2203CD697C5B}">
+<ds:datastoreItem xmlns:ds="http://schemas.openxmlformats.org/officeDocument/2006/customXml" ds:itemID="{63180BD9-EC40-47F5-9731-B696E793DEDF}">
   <ds:schemaRefs>
     <ds:schemaRef ds:uri="http://schemas.openxmlformats.org/officeDocument/2006/bibliography"/>
   </ds:schemaRefs>

</xml_diff>

<commit_message>
Assignment #4 : final report
</commit_message>
<xml_diff>
--- a/docs/Assignment-4 #report.docx
+++ b/docs/Assignment-4 #report.docx
@@ -1085,6 +1085,23 @@
     </w:p>
     <w:p>
       <w:pPr>
+        <w:rPr>
+          <w:rFonts w:ascii="Times New Roman" w:hAnsi="Times New Roman" w:cs="Times New Roman"/>
+          <w:sz w:val="24"/>
+          <w:szCs w:val="24"/>
+        </w:rPr>
+      </w:pPr>
+      <w:r>
+        <w:rPr>
+          <w:rFonts w:ascii="Times New Roman" w:hAnsi="Times New Roman" w:cs="Times New Roman"/>
+          <w:sz w:val="24"/>
+          <w:szCs w:val="24"/>
+        </w:rPr>
+        <w:t>To summarize, Concurrency is something where several operations maybe in progress at same time on same server.</w:t>
+      </w:r>
+    </w:p>
+    <w:p>
+      <w:pPr>
         <w:ind w:left="1440"/>
         <w:rPr>
           <w:rFonts w:ascii="Times New Roman" w:hAnsi="Times New Roman" w:cs="Times New Roman"/>
@@ -1225,8 +1242,8 @@
         </w:rPr>
         <w:drawing>
           <wp:inline distT="0" distB="0" distL="0" distR="0" wp14:anchorId="690F6498" wp14:editId="66E0A099">
-            <wp:extent cx="3926496" cy="2453640"/>
-            <wp:effectExtent l="0" t="0" r="0" b="3810"/>
+            <wp:extent cx="4000500" cy="1866580"/>
+            <wp:effectExtent l="0" t="0" r="0" b="635"/>
             <wp:docPr id="9" name="Picture 9"/>
             <wp:cNvGraphicFramePr>
               <a:graphicFrameLocks xmlns:a="http://schemas.openxmlformats.org/drawingml/2006/main" noChangeAspect="1"/>
@@ -1247,7 +1264,7 @@
                   <pic:spPr>
                     <a:xfrm>
                       <a:off x="0" y="0"/>
-                      <a:ext cx="3933076" cy="2457752"/>
+                      <a:ext cx="4028409" cy="1879602"/>
                     </a:xfrm>
                     <a:prstGeom prst="rect">
                       <a:avLst/>
@@ -1259,6 +1276,8 @@
           </wp:inline>
         </w:drawing>
       </w:r>
+      <w:bookmarkStart w:id="0" w:name="_GoBack"/>
+      <w:bookmarkEnd w:id="0"/>
     </w:p>
     <w:p>
       <w:pPr>
@@ -1481,15 +1500,7 @@
           <w:sz w:val="24"/>
           <w:szCs w:val="24"/>
         </w:rPr>
-        <w:t>JAVA RMI does not guarantee that they are going to be mutually exclusive and two calls on the same remote object may be executed concurrently unless you implement some synchronization.</w:t>
-      </w:r>
-      <w:r>
-        <w:rPr>
-          <w:rFonts w:ascii="Times New Roman" w:hAnsi="Times New Roman" w:cs="Times New Roman"/>
-          <w:sz w:val="24"/>
-          <w:szCs w:val="24"/>
-        </w:rPr>
-        <w:t xml:space="preserve"> It is stated in RMI specification </w:t>
+        <w:t xml:space="preserve">It is stated in RMI specification </w:t>
       </w:r>
       <w:r>
         <w:rPr>
@@ -1561,7 +1572,7 @@
           <w:sz w:val="24"/>
           <w:szCs w:val="24"/>
         </w:rPr>
-        <w:t>When we run the server, while binding a single ‘accept” thread is created and this</w:t>
+        <w:t xml:space="preserve">When we run the server and perform bind operation to RMI registry, </w:t>
       </w:r>
       <w:r>
         <w:rPr>
@@ -1570,6 +1581,15 @@
           <w:sz w:val="24"/>
           <w:szCs w:val="24"/>
         </w:rPr>
+        <w:t>a single ‘accept” thread is created and this</w:t>
+      </w:r>
+      <w:r>
+        <w:rPr>
+          <w:rFonts w:ascii="Times New Roman" w:hAnsi="Times New Roman" w:cs="Times New Roman"/>
+          <w:color w:val="333333"/>
+          <w:sz w:val="24"/>
+          <w:szCs w:val="24"/>
+        </w:rPr>
         <w:t xml:space="preserve"> thread will listen </w:t>
       </w:r>
       <w:r>
@@ -1579,7 +1599,7 @@
           <w:sz w:val="24"/>
           <w:szCs w:val="24"/>
         </w:rPr>
-        <w:t>to all the incoming requests. W</w:t>
+        <w:t>to all the incoming requests</w:t>
       </w:r>
       <w:r>
         <w:rPr>
@@ -1588,6 +1608,24 @@
           <w:sz w:val="24"/>
           <w:szCs w:val="24"/>
         </w:rPr>
+        <w:t xml:space="preserve"> from various clients</w:t>
+      </w:r>
+      <w:r>
+        <w:rPr>
+          <w:rFonts w:ascii="Times New Roman" w:hAnsi="Times New Roman" w:cs="Times New Roman"/>
+          <w:color w:val="333333"/>
+          <w:sz w:val="24"/>
+          <w:szCs w:val="24"/>
+        </w:rPr>
+        <w:t>. W</w:t>
+      </w:r>
+      <w:r>
+        <w:rPr>
+          <w:rFonts w:ascii="Times New Roman" w:hAnsi="Times New Roman" w:cs="Times New Roman"/>
+          <w:color w:val="333333"/>
+          <w:sz w:val="24"/>
+          <w:szCs w:val="24"/>
+        </w:rPr>
         <w:t>hen cl</w:t>
       </w:r>
       <w:r>
@@ -1642,7 +1680,25 @@
           <w:sz w:val="24"/>
           <w:szCs w:val="24"/>
         </w:rPr>
-        <w:t>on connection TCP-Connection thread. As you can see above each client has its own TCP-Connection thread, but not in all cases. If there is no connection thread exist then it c</w:t>
+        <w:t xml:space="preserve">on connection TCP-Connection thread. As you can see above each client has its own TCP-Connection thread, but not in all cases. If there is no </w:t>
+      </w:r>
+      <w:r>
+        <w:rPr>
+          <w:rFonts w:ascii="Times New Roman" w:hAnsi="Times New Roman" w:cs="Times New Roman"/>
+          <w:color w:val="333333"/>
+          <w:sz w:val="24"/>
+          <w:szCs w:val="24"/>
+        </w:rPr>
+        <w:t>TCP - connection thread exist then accept thread</w:t>
+      </w:r>
+      <w:r>
+        <w:rPr>
+          <w:rFonts w:ascii="Times New Roman" w:hAnsi="Times New Roman" w:cs="Times New Roman"/>
+          <w:color w:val="333333"/>
+          <w:sz w:val="24"/>
+          <w:szCs w:val="24"/>
+        </w:rPr>
+        <w:t xml:space="preserve"> c</w:t>
       </w:r>
       <w:r>
         <w:rPr>
@@ -1683,6 +1739,15 @@
           <w:szCs w:val="24"/>
         </w:rPr>
       </w:pPr>
+      <w:r>
+        <w:rPr>
+          <w:rFonts w:ascii="Times New Roman" w:hAnsi="Times New Roman" w:cs="Times New Roman"/>
+          <w:color w:val="333333"/>
+          <w:sz w:val="24"/>
+          <w:szCs w:val="24"/>
+        </w:rPr>
+        <w:t xml:space="preserve">When a same method is invoked from different clients, RMI does not guarantee that these method invocation will be mutually exclusive. </w:t>
+      </w:r>
       <w:r>
         <w:rPr>
           <w:rFonts w:ascii="Times New Roman" w:hAnsi="Times New Roman" w:cs="Times New Roman"/>
@@ -2380,8 +2445,6 @@
         </w:rPr>
         <w:t xml:space="preserve">those which were </w:t>
       </w:r>
-      <w:bookmarkStart w:id="0" w:name="_GoBack"/>
-      <w:bookmarkEnd w:id="0"/>
       <w:r>
         <w:rPr>
           <w:rFonts w:ascii="Times New Roman" w:hAnsi="Times New Roman" w:cs="Times New Roman"/>
@@ -7051,7 +7114,7 @@
 </file>
 
 <file path=customXml/itemProps1.xml><?xml version="1.0" encoding="utf-8"?>
-<ds:datastoreItem xmlns:ds="http://schemas.openxmlformats.org/officeDocument/2006/customXml" ds:itemID="{63180BD9-EC40-47F5-9731-B696E793DEDF}">
+<ds:datastoreItem xmlns:ds="http://schemas.openxmlformats.org/officeDocument/2006/customXml" ds:itemID="{84EE715C-B5ED-439D-ACFB-ADD39F0F8968}">
   <ds:schemaRefs>
     <ds:schemaRef ds:uri="http://schemas.openxmlformats.org/officeDocument/2006/bibliography"/>
   </ds:schemaRefs>

</xml_diff>